<commit_message>
Update r and cv
</commit_message>
<xml_diff>
--- a/CurriculumVitae.docx
+++ b/CurriculumVitae.docx
@@ -283,6 +283,9 @@
         <w:pBdr>
           <w:bottom w:val="single" w:sz="4" w:space="1" w:color="auto"/>
         </w:pBdr>
+        <w:tabs>
+          <w:tab w:val="right" w:pos="10800"/>
+        </w:tabs>
         <w:spacing w:before="120" w:after="40" w:line="240" w:lineRule="auto"/>
         <w:rPr>
           <w:rFonts w:ascii="Arial" w:hAnsi="Arial" w:cs="Arial"/>
@@ -309,6 +312,37 @@
         </w:rPr>
         <w:t>DUCATION</w:t>
       </w:r>
+      <w:bookmarkStart w:id="0" w:name="_Hlk125537255"/>
+      <w:r>
+        <w:rPr>
+          <w:rFonts w:ascii="Arial" w:hAnsi="Arial" w:cs="Arial"/>
+          <w:b/>
+          <w:color w:val="7030A0"/>
+          <w:sz w:val="24"/>
+        </w:rPr>
+        <w:tab/>
+      </w:r>
+      <w:r>
+        <w:rPr>
+          <w:rFonts w:ascii="Arial" w:hAnsi="Arial" w:cs="Arial"/>
+          <w:bCs/>
+          <w:color w:val="AEAAAA" w:themeColor="background2" w:themeShade="BF"/>
+          <w:sz w:val="20"/>
+          <w:szCs w:val="20"/>
+        </w:rPr>
+        <w:t>transcripts available upon reques</w:t>
+      </w:r>
+      <w:r>
+        <w:rPr>
+          <w:rFonts w:ascii="Arial" w:hAnsi="Arial" w:cs="Arial"/>
+          <w:bCs/>
+          <w:color w:val="AEAAAA" w:themeColor="background2" w:themeShade="BF"/>
+          <w:sz w:val="20"/>
+          <w:szCs w:val="20"/>
+        </w:rPr>
+        <w:t>t</w:t>
+      </w:r>
+      <w:bookmarkEnd w:id="0"/>
     </w:p>
     <w:p>
       <w:pPr>
@@ -359,23 +393,7 @@
           <w:i/>
           <w:sz w:val="20"/>
         </w:rPr>
-        <w:t xml:space="preserve">M.S. in </w:t>
-      </w:r>
-      <w:r>
-        <w:rPr>
-          <w:rFonts w:ascii="Arial" w:hAnsi="Arial" w:cs="Arial"/>
-          <w:i/>
-          <w:sz w:val="20"/>
-        </w:rPr>
-        <w:t>Computer</w:t>
-      </w:r>
-      <w:r>
-        <w:rPr>
-          <w:rFonts w:ascii="Arial" w:hAnsi="Arial" w:cs="Arial"/>
-          <w:i/>
-          <w:sz w:val="20"/>
-        </w:rPr>
-        <w:t xml:space="preserve"> Engineering</w:t>
+        <w:t>M.S. in Computer Engineering</w:t>
       </w:r>
       <w:r>
         <w:rPr>
@@ -384,70 +402,7 @@
           <w:sz w:val="20"/>
         </w:rPr>
         <w:tab/>
-      </w:r>
-      <w:r>
-        <w:rPr>
-          <w:rFonts w:ascii="Arial" w:hAnsi="Arial" w:cs="Arial"/>
-          <w:i/>
-          <w:sz w:val="20"/>
-        </w:rPr>
-        <w:t>Aug</w:t>
-      </w:r>
-      <w:r>
-        <w:rPr>
-          <w:rFonts w:ascii="Arial" w:hAnsi="Arial" w:cs="Arial"/>
-          <w:i/>
-          <w:sz w:val="20"/>
-        </w:rPr>
-        <w:t>. 202</w:t>
-      </w:r>
-      <w:r>
-        <w:rPr>
-          <w:rFonts w:ascii="Arial" w:hAnsi="Arial" w:cs="Arial"/>
-          <w:i/>
-          <w:sz w:val="20"/>
-        </w:rPr>
-        <w:t>0</w:t>
-      </w:r>
-      <w:r>
-        <w:rPr>
-          <w:rFonts w:ascii="Arial" w:hAnsi="Arial" w:cs="Arial"/>
-          <w:i/>
-          <w:sz w:val="20"/>
-        </w:rPr>
-        <w:t xml:space="preserve"> – </w:t>
-      </w:r>
-      <w:r>
-        <w:rPr>
-          <w:rFonts w:ascii="Arial" w:hAnsi="Arial" w:cs="Arial"/>
-          <w:i/>
-          <w:sz w:val="20"/>
-        </w:rPr>
-        <w:t>Dec</w:t>
-      </w:r>
-      <w:r>
-        <w:rPr>
-          <w:rFonts w:ascii="Arial" w:hAnsi="Arial" w:cs="Arial"/>
-          <w:i/>
-          <w:sz w:val="20"/>
-        </w:rPr>
-        <w:t>. 202</w:t>
-      </w:r>
-      <w:r>
-        <w:rPr>
-          <w:rFonts w:ascii="Arial" w:hAnsi="Arial" w:cs="Arial"/>
-          <w:i/>
-          <w:sz w:val="20"/>
-        </w:rPr>
-        <w:t>2</w:t>
-      </w:r>
-      <w:r>
-        <w:rPr>
-          <w:rFonts w:ascii="Arial" w:hAnsi="Arial" w:cs="Arial"/>
-          <w:i/>
-          <w:sz w:val="20"/>
-        </w:rPr>
-        <w:t xml:space="preserve"> (Expected)</w:t>
+        <w:t>Aug. 2020 – May 2022 (Expected)</w:t>
       </w:r>
     </w:p>
     <w:p>
@@ -473,7 +428,7 @@
           <w:sz w:val="20"/>
           <w:szCs w:val="20"/>
         </w:rPr>
-        <w:t>GPA: 4.0 / 4.0</w:t>
+        <w:t>Current Cumulative GPA: 3.830 / 4.000</w:t>
       </w:r>
     </w:p>
     <w:tbl>
@@ -649,15 +604,7 @@
           <w:i/>
           <w:sz w:val="20"/>
         </w:rPr>
-        <w:t xml:space="preserve">Graduated Cum </w:t>
-      </w:r>
-      <w:r>
-        <w:rPr>
-          <w:rFonts w:ascii="Arial" w:hAnsi="Arial" w:cs="Arial"/>
-          <w:i/>
-          <w:sz w:val="20"/>
-        </w:rPr>
-        <w:t>Laude</w:t>
+        <w:t>Graduated Cum Laude</w:t>
       </w:r>
       <w:r>
         <w:rPr>
@@ -695,6 +642,134 @@
           <w:rFonts w:ascii="Arial" w:hAnsi="Arial" w:cs="Arial"/>
         </w:rPr>
       </w:pPr>
+      <w:r>
+        <w:rPr>
+          <w:rFonts w:ascii="Arial" w:hAnsi="Arial" w:cs="Arial"/>
+        </w:rPr>
+        <w:t>Ardrey Kell High School</w:t>
+      </w:r>
+      <w:r>
+        <w:rPr>
+          <w:rFonts w:ascii="Arial" w:hAnsi="Arial" w:cs="Arial"/>
+        </w:rPr>
+        <w:t xml:space="preserve"> - Charlotte, NC</w:t>
+      </w:r>
+      <w:r>
+        <w:rPr>
+          <w:rFonts w:ascii="Arial" w:hAnsi="Arial" w:cs="Arial"/>
+        </w:rPr>
+        <w:tab/>
+      </w:r>
+      <w:r>
+        <w:rPr>
+          <w:rFonts w:ascii="Arial" w:hAnsi="Arial" w:cs="Arial"/>
+          <w:i/>
+        </w:rPr>
+        <w:t xml:space="preserve">Aug. </w:t>
+      </w:r>
+      <w:r>
+        <w:rPr>
+          <w:rFonts w:ascii="Arial" w:hAnsi="Arial" w:cs="Arial"/>
+          <w:i/>
+        </w:rPr>
+        <w:t>2013</w:t>
+      </w:r>
+      <w:r>
+        <w:rPr>
+          <w:rFonts w:ascii="Arial" w:hAnsi="Arial" w:cs="Arial"/>
+          <w:i/>
+        </w:rPr>
+        <w:t xml:space="preserve"> – </w:t>
+      </w:r>
+      <w:r>
+        <w:rPr>
+          <w:rFonts w:ascii="Arial" w:hAnsi="Arial" w:cs="Arial"/>
+          <w:i/>
+        </w:rPr>
+        <w:t>Jun</w:t>
+      </w:r>
+      <w:r>
+        <w:rPr>
+          <w:rFonts w:ascii="Arial" w:hAnsi="Arial" w:cs="Arial"/>
+          <w:i/>
+        </w:rPr>
+        <w:t xml:space="preserve">. </w:t>
+      </w:r>
+      <w:r>
+        <w:rPr>
+          <w:rFonts w:ascii="Arial" w:hAnsi="Arial" w:cs="Arial"/>
+          <w:i/>
+        </w:rPr>
+        <w:t>2016</w:t>
+      </w:r>
+    </w:p>
+    <w:p>
+      <w:pPr>
+        <w:tabs>
+          <w:tab w:val="right" w:pos="11520"/>
+        </w:tabs>
+        <w:spacing w:after="0" w:line="276" w:lineRule="auto"/>
+        <w:ind w:left="900"/>
+        <w:rPr>
+          <w:rFonts w:ascii="Arial" w:hAnsi="Arial" w:cs="Arial"/>
+          <w:i/>
+          <w:sz w:val="20"/>
+        </w:rPr>
+      </w:pPr>
+      <w:r>
+        <w:rPr>
+          <w:rFonts w:ascii="Arial" w:hAnsi="Arial" w:cs="Arial"/>
+          <w:i/>
+          <w:sz w:val="20"/>
+        </w:rPr>
+        <w:t xml:space="preserve">GPA Weighted: 4.625 </w:t>
+      </w:r>
+      <w:r>
+        <w:rPr>
+          <w:rFonts w:ascii="Arial" w:hAnsi="Arial" w:cs="Arial"/>
+          <w:i/>
+          <w:sz w:val="20"/>
+        </w:rPr>
+        <w:t xml:space="preserve">– GPA </w:t>
+      </w:r>
+      <w:r>
+        <w:rPr>
+          <w:rFonts w:ascii="Arial" w:hAnsi="Arial" w:cs="Arial"/>
+          <w:i/>
+          <w:sz w:val="20"/>
+        </w:rPr>
+        <w:t>Unweighted: 3.5313</w:t>
+      </w:r>
+      <w:r>
+        <w:rPr>
+          <w:rFonts w:ascii="Arial" w:hAnsi="Arial" w:cs="Arial"/>
+          <w:i/>
+          <w:sz w:val="20"/>
+        </w:rPr>
+        <w:t xml:space="preserve"> / 4.0000</w:t>
+      </w:r>
+    </w:p>
+    <w:p>
+      <w:pPr>
+        <w:tabs>
+          <w:tab w:val="right" w:pos="11520"/>
+        </w:tabs>
+        <w:spacing w:after="0" w:line="276" w:lineRule="auto"/>
+        <w:ind w:left="900"/>
+        <w:rPr>
+          <w:rFonts w:ascii="Arial" w:hAnsi="Arial" w:cs="Arial"/>
+          <w:i/>
+          <w:sz w:val="20"/>
+        </w:rPr>
+      </w:pPr>
+      <w:r>
+        <w:rPr>
+          <w:rFonts w:ascii="Arial" w:hAnsi="Arial" w:cs="Arial"/>
+          <w:i/>
+          <w:sz w:val="20"/>
+        </w:rPr>
+        <w:t>Class Rank: 96 of 670</w:t>
+      </w:r>
     </w:p>
     <w:p>
       <w:pPr>
@@ -711,13 +786,13 @@
         <w:rPr>
           <w:rFonts w:ascii="Arial" w:hAnsi="Arial" w:cs="Arial"/>
         </w:rPr>
-        <w:t>Ardrey Kell High School</w:t>
-      </w:r>
-      <w:r>
-        <w:rPr>
-          <w:rFonts w:ascii="Arial" w:hAnsi="Arial" w:cs="Arial"/>
-        </w:rPr>
-        <w:t xml:space="preserve"> - Charlotte, NC</w:t>
+        <w:t xml:space="preserve">Providence Senior High School </w:t>
+      </w:r>
+      <w:r>
+        <w:rPr>
+          <w:rFonts w:ascii="Arial" w:hAnsi="Arial" w:cs="Arial"/>
+        </w:rPr>
+        <w:t>- Charlotte, NC</w:t>
       </w:r>
       <w:r>
         <w:rPr>
@@ -730,21 +805,21 @@
           <w:rFonts w:ascii="Arial" w:hAnsi="Arial" w:cs="Arial"/>
           <w:i/>
         </w:rPr>
-        <w:t xml:space="preserve">Aug. </w:t>
-      </w:r>
-      <w:r>
-        <w:rPr>
-          <w:rFonts w:ascii="Arial" w:hAnsi="Arial" w:cs="Arial"/>
-          <w:i/>
-        </w:rPr>
-        <w:t>2013</w:t>
-      </w:r>
-      <w:r>
-        <w:rPr>
-          <w:rFonts w:ascii="Arial" w:hAnsi="Arial" w:cs="Arial"/>
-          <w:i/>
-        </w:rPr>
-        <w:t xml:space="preserve"> – </w:t>
+        <w:t>Aug. 20</w:t>
+      </w:r>
+      <w:r>
+        <w:rPr>
+          <w:rFonts w:ascii="Arial" w:hAnsi="Arial" w:cs="Arial"/>
+          <w:i/>
+        </w:rPr>
+        <w:t>1</w:t>
+      </w:r>
+      <w:r>
+        <w:rPr>
+          <w:rFonts w:ascii="Arial" w:hAnsi="Arial" w:cs="Arial"/>
+          <w:i/>
+        </w:rPr>
+        <w:t xml:space="preserve">2 – </w:t>
       </w:r>
       <w:r>
         <w:rPr>
@@ -758,14 +833,77 @@
           <w:rFonts w:ascii="Arial" w:hAnsi="Arial" w:cs="Arial"/>
           <w:i/>
         </w:rPr>
-        <w:t xml:space="preserve">. </w:t>
-      </w:r>
-      <w:r>
-        <w:rPr>
-          <w:rFonts w:ascii="Arial" w:hAnsi="Arial" w:cs="Arial"/>
-          <w:i/>
-        </w:rPr>
-        <w:t>2016</w:t>
+        <w:t>. 20</w:t>
+      </w:r>
+      <w:r>
+        <w:rPr>
+          <w:rFonts w:ascii="Arial" w:hAnsi="Arial" w:cs="Arial"/>
+          <w:i/>
+        </w:rPr>
+        <w:t>13</w:t>
+      </w:r>
+    </w:p>
+    <w:p>
+      <w:pPr>
+        <w:pBdr>
+          <w:bottom w:val="single" w:sz="6" w:space="1" w:color="auto"/>
+        </w:pBdr>
+        <w:tabs>
+          <w:tab w:val="right" w:pos="10800"/>
+        </w:tabs>
+        <w:spacing w:before="120" w:after="40" w:line="240" w:lineRule="auto"/>
+        <w:rPr>
+          <w:rFonts w:ascii="Arial" w:hAnsi="Arial" w:cs="Arial"/>
+          <w:b/>
+          <w:color w:val="7030A0"/>
+          <w:sz w:val="24"/>
+        </w:rPr>
+      </w:pPr>
+      <w:r>
+        <w:rPr>
+          <w:rFonts w:ascii="Arial" w:hAnsi="Arial" w:cs="Arial"/>
+          <w:b/>
+          <w:color w:val="7030A0"/>
+          <w:sz w:val="24"/>
+        </w:rPr>
+        <w:t>WORK EXPERIENCE</w:t>
+      </w:r>
+      <w:r>
+        <w:rPr>
+          <w:rFonts w:ascii="Arial" w:hAnsi="Arial" w:cs="Arial"/>
+          <w:b/>
+          <w:color w:val="7030A0"/>
+          <w:sz w:val="24"/>
+        </w:rPr>
+        <w:tab/>
+      </w:r>
+      <w:r>
+        <w:rPr>
+          <w:rFonts w:ascii="Arial" w:hAnsi="Arial" w:cs="Arial"/>
+          <w:bCs/>
+          <w:color w:val="AEAAAA" w:themeColor="background2" w:themeShade="BF"/>
+          <w:sz w:val="20"/>
+          <w:szCs w:val="20"/>
+        </w:rPr>
+        <w:t>references available upon request</w:t>
+      </w:r>
+    </w:p>
+    <w:p>
+      <w:pPr>
+        <w:tabs>
+          <w:tab w:val="left" w:pos="360"/>
+        </w:tabs>
+        <w:spacing w:after="0" w:line="240" w:lineRule="auto"/>
+        <w:ind w:left="360"/>
+        <w:rPr>
+          <w:rFonts w:ascii="Arial" w:hAnsi="Arial" w:cs="Arial"/>
+        </w:rPr>
+      </w:pPr>
+      <w:r>
+        <w:rPr>
+          <w:rFonts w:ascii="Arial" w:hAnsi="Arial" w:cs="Arial"/>
+        </w:rPr>
+        <w:t>ENSCO Avionics, Inc.</w:t>
       </w:r>
     </w:p>
     <w:p>
@@ -773,180 +911,148 @@
         <w:tabs>
           <w:tab w:val="right" w:pos="11520"/>
         </w:tabs>
-        <w:spacing w:after="0" w:line="276" w:lineRule="auto"/>
-        <w:ind w:left="900"/>
-        <w:rPr>
-          <w:rFonts w:ascii="Arial" w:hAnsi="Arial" w:cs="Arial"/>
-          <w:i/>
-          <w:sz w:val="20"/>
-        </w:rPr>
-      </w:pPr>
-      <w:r>
-        <w:rPr>
-          <w:rFonts w:ascii="Arial" w:hAnsi="Arial" w:cs="Arial"/>
-          <w:i/>
-          <w:sz w:val="20"/>
-        </w:rPr>
-        <w:t xml:space="preserve">GPA Weighted: 4.625 </w:t>
-      </w:r>
-      <w:r>
-        <w:rPr>
-          <w:rFonts w:ascii="Arial" w:hAnsi="Arial" w:cs="Arial"/>
-          <w:i/>
-          <w:sz w:val="20"/>
-        </w:rPr>
-        <w:t xml:space="preserve">– GPA </w:t>
-      </w:r>
-      <w:r>
-        <w:rPr>
-          <w:rFonts w:ascii="Arial" w:hAnsi="Arial" w:cs="Arial"/>
-          <w:i/>
-          <w:sz w:val="20"/>
-        </w:rPr>
-        <w:t>Unweighted: 3.5313</w:t>
-      </w:r>
-      <w:r>
-        <w:rPr>
-          <w:rFonts w:ascii="Arial" w:hAnsi="Arial" w:cs="Arial"/>
-          <w:i/>
-          <w:sz w:val="20"/>
-        </w:rPr>
-        <w:t xml:space="preserve"> / 4.0000</w:t>
+        <w:spacing w:after="0" w:line="240" w:lineRule="auto"/>
+        <w:ind w:left="360"/>
+        <w:rPr>
+          <w:rFonts w:ascii="Arial" w:hAnsi="Arial" w:cs="Arial"/>
+          <w:i/>
+          <w:iCs/>
+          <w:sz w:val="20"/>
+          <w:szCs w:val="20"/>
+        </w:rPr>
+      </w:pPr>
+      <w:r>
+        <w:rPr>
+          <w:rFonts w:ascii="Arial" w:hAnsi="Arial" w:cs="Arial"/>
+          <w:i/>
+          <w:iCs/>
+          <w:sz w:val="20"/>
+          <w:szCs w:val="20"/>
+        </w:rPr>
+        <w:t>Embedded Software Engineer II</w:t>
+      </w:r>
+      <w:r>
+        <w:rPr>
+          <w:rFonts w:ascii="Arial" w:hAnsi="Arial" w:cs="Arial"/>
+          <w:i/>
+          <w:iCs/>
+          <w:sz w:val="20"/>
+          <w:szCs w:val="20"/>
+        </w:rPr>
+        <w:tab/>
+        <w:t>Aug. 2022 – Present</w:t>
       </w:r>
     </w:p>
     <w:p>
       <w:pPr>
+        <w:pStyle w:val="ListParagraph"/>
+        <w:numPr>
+          <w:ilvl w:val="0"/>
+          <w:numId w:val="35"/>
+        </w:numPr>
         <w:tabs>
-          <w:tab w:val="right" w:pos="11520"/>
+          <w:tab w:val="left" w:pos="360"/>
         </w:tabs>
-        <w:spacing w:after="0" w:line="276" w:lineRule="auto"/>
-        <w:ind w:left="900"/>
-        <w:rPr>
-          <w:rFonts w:ascii="Arial" w:hAnsi="Arial" w:cs="Arial"/>
-          <w:i/>
-          <w:sz w:val="20"/>
-        </w:rPr>
-      </w:pPr>
-      <w:r>
-        <w:rPr>
-          <w:rFonts w:ascii="Arial" w:hAnsi="Arial" w:cs="Arial"/>
-          <w:i/>
-          <w:sz w:val="20"/>
-        </w:rPr>
-        <w:t>Class Rank: 96 of 670</w:t>
+        <w:spacing w:after="0" w:line="240" w:lineRule="auto"/>
+        <w:ind w:left="900" w:hanging="180"/>
+        <w:rPr>
+          <w:rFonts w:ascii="Arial" w:hAnsi="Arial" w:cs="Arial"/>
+          <w:sz w:val="20"/>
+          <w:szCs w:val="20"/>
+        </w:rPr>
+      </w:pPr>
+      <w:r>
+        <w:rPr>
+          <w:rFonts w:ascii="Arial" w:hAnsi="Arial" w:cs="Arial"/>
+          <w:sz w:val="20"/>
+          <w:szCs w:val="20"/>
+        </w:rPr>
+        <w:t xml:space="preserve">Design tests to verify functionality of the fuel </w:t>
+      </w:r>
+      <w:proofErr w:type="spellStart"/>
+      <w:r>
+        <w:rPr>
+          <w:rFonts w:ascii="Arial" w:hAnsi="Arial" w:cs="Arial"/>
+          <w:sz w:val="20"/>
+          <w:szCs w:val="20"/>
+        </w:rPr>
+        <w:t>inerting</w:t>
+      </w:r>
+      <w:proofErr w:type="spellEnd"/>
+      <w:r>
+        <w:rPr>
+          <w:rFonts w:ascii="Arial" w:hAnsi="Arial" w:cs="Arial"/>
+          <w:sz w:val="20"/>
+          <w:szCs w:val="20"/>
+        </w:rPr>
+        <w:t xml:space="preserve"> system on the Airbus A321-XLR aircraft</w:t>
       </w:r>
     </w:p>
     <w:p>
       <w:pPr>
+        <w:pStyle w:val="ListParagraph"/>
+        <w:numPr>
+          <w:ilvl w:val="0"/>
+          <w:numId w:val="35"/>
+        </w:numPr>
         <w:tabs>
-          <w:tab w:val="right" w:pos="11520"/>
+          <w:tab w:val="left" w:pos="360"/>
         </w:tabs>
-        <w:spacing w:after="0" w:line="276" w:lineRule="auto"/>
-        <w:ind w:left="360"/>
-        <w:rPr>
-          <w:rFonts w:ascii="Arial" w:hAnsi="Arial" w:cs="Arial"/>
-        </w:rPr>
-      </w:pPr>
-    </w:p>
-    <w:p>
-      <w:pPr>
-        <w:tabs>
-          <w:tab w:val="right" w:pos="11520"/>
-        </w:tabs>
-        <w:spacing w:after="0" w:line="276" w:lineRule="auto"/>
-        <w:ind w:left="360"/>
-        <w:rPr>
-          <w:rFonts w:ascii="Arial" w:hAnsi="Arial" w:cs="Arial"/>
-        </w:rPr>
-      </w:pPr>
-      <w:r>
-        <w:rPr>
-          <w:rFonts w:ascii="Arial" w:hAnsi="Arial" w:cs="Arial"/>
-        </w:rPr>
-        <w:t>Providence Senior High School</w:t>
-      </w:r>
-      <w:r>
-        <w:rPr>
-          <w:rFonts w:ascii="Arial" w:hAnsi="Arial" w:cs="Arial"/>
-        </w:rPr>
-        <w:t xml:space="preserve"> </w:t>
-      </w:r>
-      <w:r>
-        <w:rPr>
-          <w:rFonts w:ascii="Arial" w:hAnsi="Arial" w:cs="Arial"/>
-        </w:rPr>
-        <w:t>- Charlotte, NC</w:t>
-      </w:r>
-      <w:r>
-        <w:rPr>
-          <w:rFonts w:ascii="Arial" w:hAnsi="Arial" w:cs="Arial"/>
-        </w:rPr>
-        <w:tab/>
-      </w:r>
-      <w:r>
-        <w:rPr>
-          <w:rFonts w:ascii="Arial" w:hAnsi="Arial" w:cs="Arial"/>
-          <w:i/>
-        </w:rPr>
-        <w:t>Aug. 20</w:t>
-      </w:r>
-      <w:r>
-        <w:rPr>
-          <w:rFonts w:ascii="Arial" w:hAnsi="Arial" w:cs="Arial"/>
-          <w:i/>
-        </w:rPr>
-        <w:t>1</w:t>
-      </w:r>
-      <w:r>
-        <w:rPr>
-          <w:rFonts w:ascii="Arial" w:hAnsi="Arial" w:cs="Arial"/>
-          <w:i/>
-        </w:rPr>
-        <w:t xml:space="preserve">2 – </w:t>
-      </w:r>
-      <w:r>
-        <w:rPr>
-          <w:rFonts w:ascii="Arial" w:hAnsi="Arial" w:cs="Arial"/>
-          <w:i/>
-        </w:rPr>
-        <w:t>Jun</w:t>
-      </w:r>
-      <w:r>
-        <w:rPr>
-          <w:rFonts w:ascii="Arial" w:hAnsi="Arial" w:cs="Arial"/>
-          <w:i/>
-        </w:rPr>
-        <w:t>. 20</w:t>
-      </w:r>
-      <w:r>
-        <w:rPr>
-          <w:rFonts w:ascii="Arial" w:hAnsi="Arial" w:cs="Arial"/>
-          <w:i/>
-        </w:rPr>
-        <w:t>13</w:t>
-      </w:r>
-    </w:p>
-    <w:p>
-      <w:pPr>
-        <w:pBdr>
-          <w:bottom w:val="single" w:sz="6" w:space="1" w:color="auto"/>
-        </w:pBdr>
-        <w:spacing w:before="120" w:after="40" w:line="240" w:lineRule="auto"/>
-        <w:rPr>
-          <w:rFonts w:ascii="Arial" w:hAnsi="Arial" w:cs="Arial"/>
-          <w:b/>
-          <w:color w:val="7030A0"/>
-          <w:sz w:val="24"/>
-        </w:rPr>
-      </w:pPr>
-      <w:r>
-        <w:rPr>
-          <w:rFonts w:ascii="Arial" w:hAnsi="Arial" w:cs="Arial"/>
-          <w:b/>
-          <w:color w:val="7030A0"/>
-          <w:sz w:val="24"/>
-        </w:rPr>
-        <w:t>WORK EXPERIENCE</w:t>
+        <w:spacing w:after="0" w:line="240" w:lineRule="auto"/>
+        <w:ind w:left="900" w:hanging="180"/>
+        <w:rPr>
+          <w:rFonts w:ascii="Arial" w:hAnsi="Arial" w:cs="Arial"/>
+          <w:sz w:val="20"/>
+          <w:szCs w:val="20"/>
+        </w:rPr>
+      </w:pPr>
+      <w:r>
+        <w:rPr>
+          <w:rFonts w:ascii="Arial" w:hAnsi="Arial" w:cs="Arial"/>
+          <w:sz w:val="20"/>
+          <w:szCs w:val="20"/>
+        </w:rPr>
+        <w:t xml:space="preserve">Utilize HIL testing to verify ICU operation based on the </w:t>
+      </w:r>
+      <w:r>
+        <w:rPr>
+          <w:rFonts w:ascii="Arial" w:hAnsi="Arial" w:cs="Arial"/>
+          <w:sz w:val="20"/>
+          <w:szCs w:val="20"/>
+        </w:rPr>
+        <w:t>DO-178C</w:t>
+      </w:r>
+      <w:r>
+        <w:rPr>
+          <w:rFonts w:ascii="Arial" w:hAnsi="Arial" w:cs="Arial"/>
+          <w:sz w:val="20"/>
+          <w:szCs w:val="20"/>
+        </w:rPr>
+        <w:t xml:space="preserve"> v</w:t>
+      </w:r>
+      <w:r>
+        <w:rPr>
+          <w:rFonts w:ascii="Arial" w:hAnsi="Arial" w:cs="Arial"/>
+          <w:sz w:val="20"/>
+          <w:szCs w:val="20"/>
+        </w:rPr>
+        <w:t xml:space="preserve">erification </w:t>
+      </w:r>
+      <w:r>
+        <w:rPr>
+          <w:rFonts w:ascii="Arial" w:hAnsi="Arial" w:cs="Arial"/>
+          <w:sz w:val="20"/>
+          <w:szCs w:val="20"/>
+        </w:rPr>
+        <w:t>p</w:t>
+      </w:r>
+      <w:r>
+        <w:rPr>
+          <w:rFonts w:ascii="Arial" w:hAnsi="Arial" w:cs="Arial"/>
+          <w:sz w:val="20"/>
+          <w:szCs w:val="20"/>
+        </w:rPr>
+        <w:t>rocess</w:t>
       </w:r>
     </w:p>
     <w:p>
@@ -1543,47 +1649,7 @@
           <w:i/>
           <w:sz w:val="20"/>
         </w:rPr>
-        <w:t>Hardware Technical Assistant</w:t>
-      </w:r>
-      <w:r>
-        <w:rPr>
-          <w:rFonts w:ascii="Arial" w:hAnsi="Arial" w:cs="Arial"/>
-          <w:i/>
-          <w:sz w:val="20"/>
-        </w:rPr>
-        <w:t xml:space="preserve"> (Part Time: </w:t>
-      </w:r>
-      <w:r>
-        <w:rPr>
-          <w:rFonts w:ascii="Arial" w:hAnsi="Arial" w:cs="Arial"/>
-          <w:i/>
-          <w:sz w:val="20"/>
-        </w:rPr>
-        <w:t>20 hr</w:t>
-      </w:r>
-      <w:r>
-        <w:rPr>
-          <w:rFonts w:ascii="Arial" w:hAnsi="Arial" w:cs="Arial"/>
-          <w:i/>
-          <w:sz w:val="20"/>
-        </w:rPr>
-        <w:t>.</w:t>
-      </w:r>
-      <w:r>
-        <w:rPr>
-          <w:rFonts w:ascii="Arial" w:hAnsi="Arial" w:cs="Arial"/>
-          <w:i/>
-          <w:sz w:val="20"/>
-        </w:rPr>
-        <w:t>/week</w:t>
-      </w:r>
-      <w:r>
-        <w:rPr>
-          <w:rFonts w:ascii="Arial" w:hAnsi="Arial" w:cs="Arial"/>
-          <w:i/>
-          <w:sz w:val="20"/>
-        </w:rPr>
-        <w:t>)</w:t>
+        <w:t>Hardware Technical Assistant (Part Time: 20 hr./week)</w:t>
       </w:r>
       <w:r>
         <w:rPr>
@@ -1836,15 +1902,6 @@
     </w:p>
     <w:p>
       <w:pPr>
-        <w:spacing w:after="0" w:line="240" w:lineRule="auto"/>
-        <w:rPr>
-          <w:rFonts w:ascii="Arial" w:hAnsi="Arial" w:cs="Arial"/>
-          <w:sz w:val="20"/>
-        </w:rPr>
-      </w:pPr>
-    </w:p>
-    <w:p>
-      <w:pPr>
         <w:tabs>
           <w:tab w:val="left" w:pos="360"/>
         </w:tabs>
@@ -1906,31 +1963,7 @@
           <w:sz w:val="20"/>
         </w:rPr>
         <w:tab/>
-        <w:t>20</w:t>
-      </w:r>
-      <w:r>
-        <w:rPr>
-          <w:rFonts w:ascii="Arial" w:hAnsi="Arial" w:cs="Arial"/>
-          <w:i/>
-          <w:sz w:val="20"/>
-        </w:rPr>
-        <w:t>15</w:t>
-      </w:r>
-      <w:r>
-        <w:rPr>
-          <w:rFonts w:ascii="Arial" w:hAnsi="Arial" w:cs="Arial"/>
-          <w:i/>
-          <w:sz w:val="20"/>
-        </w:rPr>
-        <w:t xml:space="preserve"> – </w:t>
-      </w:r>
-      <w:r>
-        <w:rPr>
-          <w:rFonts w:ascii="Arial" w:hAnsi="Arial" w:cs="Arial"/>
-          <w:i/>
-          <w:sz w:val="20"/>
-        </w:rPr>
-        <w:t>2016</w:t>
+        <w:t>2015 – 2016</w:t>
       </w:r>
     </w:p>
     <w:p>
@@ -1968,7 +2001,7 @@
           <w:sz w:val="24"/>
         </w:rPr>
       </w:pPr>
-      <w:bookmarkStart w:id="0" w:name="_Hlk94361555"/>
+      <w:bookmarkStart w:id="1" w:name="_Hlk94361555"/>
       <w:r>
         <w:rPr>
           <w:rFonts w:ascii="Arial" w:hAnsi="Arial" w:cs="Arial"/>
@@ -1997,6 +2030,7 @@
         <w:t>PUBLICATIONS</w:t>
       </w:r>
     </w:p>
+    <w:bookmarkEnd w:id="1"/>
     <w:p>
       <w:pPr>
         <w:tabs>
@@ -2012,19 +2046,7 @@
         <w:rPr>
           <w:rFonts w:ascii="Arial" w:hAnsi="Arial" w:cs="Arial"/>
         </w:rPr>
-        <w:t>Grad Thesis: (</w:t>
-      </w:r>
-      <w:r>
-        <w:rPr>
-          <w:rFonts w:ascii="Arial" w:hAnsi="Arial" w:cs="Arial"/>
-        </w:rPr>
-        <w:t xml:space="preserve">TBD) </w:t>
-      </w:r>
-      <w:r>
-        <w:rPr>
-          <w:rFonts w:ascii="Arial" w:hAnsi="Arial" w:cs="Arial"/>
-        </w:rPr>
-        <w:t>Robotic Motion Planning, Pathfinding, and Linear Temporal Logic</w:t>
+        <w:t>Risk Aware LTL Motion Planning with Reinforcement Learned Agent and Antagonist (TBD)</w:t>
       </w:r>
       <w:r>
         <w:rPr>
@@ -2033,7 +2055,7 @@
           <w:iCs/>
         </w:rPr>
         <w:tab/>
-        <w:t>TBD</w:t>
+        <w:t>.</w:t>
       </w:r>
     </w:p>
     <w:p>
@@ -2052,64 +2074,25 @@
           <w:i/>
           <w:sz w:val="20"/>
         </w:rPr>
-        <w:t>Dr. Dipankar Maity</w:t>
-      </w:r>
-      <w:r>
-        <w:rPr>
-          <w:rFonts w:ascii="Arial" w:hAnsi="Arial" w:cs="Arial"/>
-          <w:i/>
-          <w:sz w:val="20"/>
-        </w:rPr>
-        <w:t xml:space="preserve">, Ph.D. – </w:t>
-      </w:r>
-      <w:r>
-        <w:rPr>
-          <w:rFonts w:ascii="Arial" w:hAnsi="Arial" w:cs="Arial"/>
-          <w:i/>
-          <w:sz w:val="20"/>
-        </w:rPr>
-        <w:t>University</w:t>
-      </w:r>
-      <w:r>
-        <w:rPr>
-          <w:rFonts w:ascii="Arial" w:hAnsi="Arial" w:cs="Arial"/>
-          <w:i/>
-          <w:sz w:val="20"/>
-        </w:rPr>
-        <w:t xml:space="preserve"> </w:t>
-      </w:r>
-      <w:r>
-        <w:rPr>
-          <w:rFonts w:ascii="Arial" w:hAnsi="Arial" w:cs="Arial"/>
-          <w:i/>
-          <w:sz w:val="20"/>
-        </w:rPr>
-        <w:t>of North Carolina at Charlotte – Charlotte, NC</w:t>
-      </w:r>
-      <w:bookmarkEnd w:id="0"/>
-    </w:p>
-    <w:p>
-      <w:pPr>
-        <w:pStyle w:val="ListParagraph"/>
-        <w:numPr>
-          <w:ilvl w:val="0"/>
-          <w:numId w:val="34"/>
-        </w:numPr>
-        <w:spacing w:after="0" w:line="240" w:lineRule="auto"/>
-        <w:ind w:left="900" w:hanging="180"/>
-        <w:rPr>
-          <w:rFonts w:ascii="Arial" w:hAnsi="Arial" w:cs="Arial"/>
-          <w:iCs/>
-          <w:sz w:val="20"/>
-        </w:rPr>
-      </w:pPr>
-      <w:r>
-        <w:rPr>
-          <w:rFonts w:ascii="Arial" w:hAnsi="Arial" w:cs="Arial"/>
-          <w:iCs/>
-          <w:sz w:val="20"/>
-        </w:rPr>
-        <w:t>TBD</w:t>
+        <w:t xml:space="preserve">Dr. Dipankar </w:t>
+      </w:r>
+      <w:proofErr w:type="spellStart"/>
+      <w:r>
+        <w:rPr>
+          <w:rFonts w:ascii="Arial" w:hAnsi="Arial" w:cs="Arial"/>
+          <w:i/>
+          <w:sz w:val="20"/>
+        </w:rPr>
+        <w:t>Maity</w:t>
+      </w:r>
+      <w:proofErr w:type="spellEnd"/>
+      <w:r>
+        <w:rPr>
+          <w:rFonts w:ascii="Arial" w:hAnsi="Arial" w:cs="Arial"/>
+          <w:i/>
+          <w:sz w:val="20"/>
+        </w:rPr>
+        <w:t>, Ph.D. – University of North Carolina at Charlotte – Charlotte, NC</w:t>
       </w:r>
     </w:p>
     <w:p>
@@ -2117,6 +2100,9 @@
         <w:pBdr>
           <w:bottom w:val="single" w:sz="6" w:space="1" w:color="auto"/>
         </w:pBdr>
+        <w:tabs>
+          <w:tab w:val="right" w:pos="10800"/>
+        </w:tabs>
         <w:spacing w:before="120" w:after="40" w:line="240" w:lineRule="auto"/>
         <w:rPr>
           <w:rFonts w:ascii="Arial" w:hAnsi="Arial" w:cs="Arial"/>
@@ -2142,6 +2128,95 @@
           <w:sz w:val="24"/>
         </w:rPr>
         <w:t xml:space="preserve"> AND CREATIVE ENDEAVORS</w:t>
+      </w:r>
+      <w:r>
+        <w:rPr>
+          <w:rFonts w:ascii="Arial" w:hAnsi="Arial" w:cs="Arial"/>
+          <w:b/>
+          <w:color w:val="7030A0"/>
+          <w:sz w:val="24"/>
+        </w:rPr>
+        <w:tab/>
+      </w:r>
+      <w:r>
+        <w:rPr>
+          <w:rFonts w:ascii="Arial" w:hAnsi="Arial" w:cs="Arial"/>
+          <w:bCs/>
+          <w:color w:val="AEAAAA" w:themeColor="background2" w:themeShade="BF"/>
+          <w:sz w:val="20"/>
+          <w:szCs w:val="20"/>
+        </w:rPr>
+        <w:t>c</w:t>
+      </w:r>
+      <w:r>
+        <w:rPr>
+          <w:rFonts w:ascii="Arial" w:hAnsi="Arial" w:cs="Arial"/>
+          <w:bCs/>
+          <w:color w:val="AEAAAA" w:themeColor="background2" w:themeShade="BF"/>
+          <w:sz w:val="20"/>
+          <w:szCs w:val="20"/>
+        </w:rPr>
+        <w:t>ode</w:t>
+      </w:r>
+      <w:r>
+        <w:rPr>
+          <w:rFonts w:ascii="Arial" w:hAnsi="Arial" w:cs="Arial"/>
+          <w:bCs/>
+          <w:color w:val="AEAAAA" w:themeColor="background2" w:themeShade="BF"/>
+          <w:sz w:val="20"/>
+          <w:szCs w:val="20"/>
+        </w:rPr>
+        <w:t xml:space="preserve"> available</w:t>
+      </w:r>
+      <w:r>
+        <w:rPr>
+          <w:rFonts w:ascii="Arial" w:hAnsi="Arial" w:cs="Arial"/>
+          <w:bCs/>
+          <w:color w:val="AEAAAA" w:themeColor="background2" w:themeShade="BF"/>
+          <w:sz w:val="20"/>
+          <w:szCs w:val="20"/>
+        </w:rPr>
+        <w:t xml:space="preserve"> on </w:t>
+      </w:r>
+      <w:r>
+        <w:rPr>
+          <w:rFonts w:ascii="Arial" w:hAnsi="Arial" w:cs="Arial"/>
+          <w:bCs/>
+          <w:color w:val="AEAAAA" w:themeColor="background2" w:themeShade="BF"/>
+          <w:sz w:val="20"/>
+          <w:szCs w:val="20"/>
+        </w:rPr>
+        <w:t>G</w:t>
+      </w:r>
+      <w:r>
+        <w:rPr>
+          <w:rFonts w:ascii="Arial" w:hAnsi="Arial" w:cs="Arial"/>
+          <w:bCs/>
+          <w:color w:val="AEAAAA" w:themeColor="background2" w:themeShade="BF"/>
+          <w:sz w:val="20"/>
+          <w:szCs w:val="20"/>
+        </w:rPr>
+        <w:t>it</w:t>
+      </w:r>
+      <w:r>
+        <w:rPr>
+          <w:rFonts w:ascii="Arial" w:hAnsi="Arial" w:cs="Arial"/>
+          <w:bCs/>
+          <w:color w:val="AEAAAA" w:themeColor="background2" w:themeShade="BF"/>
+          <w:sz w:val="20"/>
+          <w:szCs w:val="20"/>
+        </w:rPr>
+        <w:t>H</w:t>
+      </w:r>
+      <w:r>
+        <w:rPr>
+          <w:rFonts w:ascii="Arial" w:hAnsi="Arial" w:cs="Arial"/>
+          <w:bCs/>
+          <w:color w:val="AEAAAA" w:themeColor="background2" w:themeShade="BF"/>
+          <w:sz w:val="20"/>
+          <w:szCs w:val="20"/>
+        </w:rPr>
+        <w:t>ub</w:t>
       </w:r>
     </w:p>
     <w:p>
@@ -2533,7 +2608,6 @@
         <w:rPr>
           <w:rFonts w:ascii="Arial" w:hAnsi="Arial" w:cs="Arial"/>
         </w:rPr>
-        <w:lastRenderedPageBreak/>
         <w:t xml:space="preserve">Arduino-based Flight </w:t>
       </w:r>
       <w:r>
@@ -2570,6 +2644,7 @@
           <w:rFonts w:ascii="Arial" w:hAnsi="Arial" w:cs="Arial"/>
           <w:sz w:val="20"/>
         </w:rPr>
+        <w:lastRenderedPageBreak/>
         <w:t xml:space="preserve">Independently designed and </w:t>
       </w:r>
       <w:r>
@@ -2695,6 +2770,445 @@
           <w:sz w:val="20"/>
         </w:rPr>
         <w:t xml:space="preserve"> protocol to interface with Arduino Nano using logic analyzer</w:t>
+      </w:r>
+    </w:p>
+    <w:p>
+      <w:pPr>
+        <w:tabs>
+          <w:tab w:val="right" w:pos="11520"/>
+        </w:tabs>
+        <w:spacing w:after="0" w:line="240" w:lineRule="auto"/>
+        <w:ind w:left="360"/>
+        <w:rPr>
+          <w:rFonts w:ascii="Arial" w:hAnsi="Arial" w:cs="Arial"/>
+          <w:i/>
+        </w:rPr>
+      </w:pPr>
+      <w:bookmarkStart w:id="2" w:name="_Hlk73606615"/>
+      <w:r>
+        <w:rPr>
+          <w:rFonts w:ascii="Arial" w:hAnsi="Arial" w:cs="Arial"/>
+        </w:rPr>
+        <w:t>TensorFlow Banana Presence Detector on IoT Arduino board</w:t>
+      </w:r>
+      <w:r>
+        <w:rPr>
+          <w:rFonts w:ascii="Arial" w:hAnsi="Arial" w:cs="Arial"/>
+          <w:i/>
+        </w:rPr>
+        <w:tab/>
+      </w:r>
+      <w:bookmarkEnd w:id="2"/>
+      <w:r>
+        <w:rPr>
+          <w:rFonts w:ascii="Arial" w:hAnsi="Arial" w:cs="Arial"/>
+          <w:i/>
+          <w:sz w:val="20"/>
+          <w:szCs w:val="20"/>
+        </w:rPr>
+        <w:t>Spring 2021</w:t>
+      </w:r>
+    </w:p>
+    <w:p>
+      <w:pPr>
+        <w:pStyle w:val="ListParagraph"/>
+        <w:numPr>
+          <w:ilvl w:val="0"/>
+          <w:numId w:val="37"/>
+        </w:numPr>
+        <w:tabs>
+          <w:tab w:val="right" w:pos="11520"/>
+        </w:tabs>
+        <w:spacing w:after="0" w:line="240" w:lineRule="auto"/>
+        <w:ind w:left="900" w:hanging="180"/>
+        <w:rPr>
+          <w:rFonts w:ascii="Arial" w:hAnsi="Arial" w:cs="Arial"/>
+          <w:sz w:val="20"/>
+        </w:rPr>
+      </w:pPr>
+      <w:r>
+        <w:rPr>
+          <w:rFonts w:ascii="Arial" w:hAnsi="Arial" w:cs="Arial"/>
+          <w:sz w:val="20"/>
+        </w:rPr>
+        <w:t>In a group, designed, trained, and tested a banana presence detector on a low powered Arduino ARM board</w:t>
+      </w:r>
+    </w:p>
+    <w:p>
+      <w:pPr>
+        <w:pStyle w:val="ListParagraph"/>
+        <w:numPr>
+          <w:ilvl w:val="0"/>
+          <w:numId w:val="37"/>
+        </w:numPr>
+        <w:tabs>
+          <w:tab w:val="right" w:pos="11520"/>
+        </w:tabs>
+        <w:spacing w:after="0" w:line="240" w:lineRule="auto"/>
+        <w:ind w:left="900" w:hanging="180"/>
+        <w:rPr>
+          <w:rFonts w:ascii="Arial" w:hAnsi="Arial" w:cs="Arial"/>
+          <w:sz w:val="20"/>
+        </w:rPr>
+      </w:pPr>
+      <w:r>
+        <w:rPr>
+          <w:rFonts w:ascii="Arial" w:hAnsi="Arial" w:cs="Arial"/>
+          <w:sz w:val="20"/>
+        </w:rPr>
+        <w:t>Would detect presence of banana if placed in front of the camera</w:t>
+      </w:r>
+    </w:p>
+    <w:p>
+      <w:pPr>
+        <w:pStyle w:val="ListParagraph"/>
+        <w:numPr>
+          <w:ilvl w:val="0"/>
+          <w:numId w:val="37"/>
+        </w:numPr>
+        <w:tabs>
+          <w:tab w:val="right" w:pos="11520"/>
+        </w:tabs>
+        <w:spacing w:after="0" w:line="240" w:lineRule="auto"/>
+        <w:ind w:left="900" w:hanging="180"/>
+        <w:rPr>
+          <w:rFonts w:ascii="Arial" w:hAnsi="Arial" w:cs="Arial"/>
+          <w:sz w:val="20"/>
+        </w:rPr>
+      </w:pPr>
+      <w:r>
+        <w:rPr>
+          <w:rFonts w:ascii="Arial" w:hAnsi="Arial" w:cs="Arial"/>
+          <w:sz w:val="20"/>
+        </w:rPr>
+        <w:t>Utilized Arduino Nano 33 BLE board with the OV7670 Camera</w:t>
+      </w:r>
+    </w:p>
+    <w:p>
+      <w:pPr>
+        <w:tabs>
+          <w:tab w:val="right" w:pos="11520"/>
+        </w:tabs>
+        <w:spacing w:after="0" w:line="240" w:lineRule="auto"/>
+        <w:ind w:left="360"/>
+        <w:rPr>
+          <w:rFonts w:ascii="Arial" w:hAnsi="Arial" w:cs="Arial"/>
+        </w:rPr>
+      </w:pPr>
+      <w:r>
+        <w:rPr>
+          <w:rFonts w:ascii="Arial" w:hAnsi="Arial" w:cs="Arial"/>
+        </w:rPr>
+        <w:t xml:space="preserve">IoT </w:t>
+      </w:r>
+      <w:r>
+        <w:rPr>
+          <w:rFonts w:ascii="Arial" w:hAnsi="Arial" w:cs="Arial"/>
+        </w:rPr>
+        <w:t>Home Security System</w:t>
+      </w:r>
+      <w:r>
+        <w:rPr>
+          <w:rFonts w:ascii="Arial" w:hAnsi="Arial" w:cs="Arial"/>
+          <w:i/>
+        </w:rPr>
+        <w:t xml:space="preserve"> </w:t>
+      </w:r>
+      <w:r>
+        <w:rPr>
+          <w:rFonts w:ascii="Arial" w:hAnsi="Arial" w:cs="Arial"/>
+          <w:i/>
+        </w:rPr>
+        <w:tab/>
+      </w:r>
+      <w:r>
+        <w:rPr>
+          <w:rFonts w:ascii="Arial" w:hAnsi="Arial" w:cs="Arial"/>
+          <w:i/>
+          <w:sz w:val="20"/>
+          <w:szCs w:val="20"/>
+        </w:rPr>
+        <w:t>Fall 2020</w:t>
+      </w:r>
+    </w:p>
+    <w:p>
+      <w:pPr>
+        <w:pStyle w:val="ListParagraph"/>
+        <w:numPr>
+          <w:ilvl w:val="0"/>
+          <w:numId w:val="36"/>
+        </w:numPr>
+        <w:spacing w:after="0" w:line="240" w:lineRule="auto"/>
+        <w:ind w:left="900" w:hanging="180"/>
+        <w:rPr>
+          <w:rFonts w:ascii="Arial" w:hAnsi="Arial" w:cs="Arial"/>
+          <w:sz w:val="20"/>
+          <w:szCs w:val="20"/>
+        </w:rPr>
+      </w:pPr>
+      <w:r>
+        <w:rPr>
+          <w:rFonts w:ascii="Arial" w:hAnsi="Arial" w:cs="Arial"/>
+          <w:sz w:val="20"/>
+          <w:szCs w:val="20"/>
+        </w:rPr>
+        <w:t xml:space="preserve">Develop </w:t>
+      </w:r>
+      <w:r>
+        <w:rPr>
+          <w:rFonts w:ascii="Arial" w:hAnsi="Arial" w:cs="Arial"/>
+          <w:sz w:val="20"/>
+          <w:szCs w:val="20"/>
+        </w:rPr>
+        <w:t>Android</w:t>
+      </w:r>
+      <w:r>
+        <w:rPr>
+          <w:rFonts w:ascii="Arial" w:hAnsi="Arial" w:cs="Arial"/>
+          <w:sz w:val="20"/>
+          <w:szCs w:val="20"/>
+        </w:rPr>
+        <w:t xml:space="preserve"> app, Raspberry Pi</w:t>
+      </w:r>
+      <w:r>
+        <w:rPr>
+          <w:rFonts w:ascii="Arial" w:hAnsi="Arial" w:cs="Arial"/>
+          <w:sz w:val="20"/>
+          <w:szCs w:val="20"/>
+        </w:rPr>
+        <w:t xml:space="preserve">, Web </w:t>
+      </w:r>
+      <w:r>
+        <w:rPr>
+          <w:rFonts w:ascii="Arial" w:hAnsi="Arial" w:cs="Arial"/>
+          <w:sz w:val="20"/>
+          <w:szCs w:val="20"/>
+        </w:rPr>
+        <w:t xml:space="preserve">Server, and IoT sensors to </w:t>
+      </w:r>
+      <w:r>
+        <w:rPr>
+          <w:rFonts w:ascii="Arial" w:hAnsi="Arial" w:cs="Arial"/>
+          <w:sz w:val="20"/>
+          <w:szCs w:val="20"/>
+        </w:rPr>
+        <w:t>remotely control</w:t>
+      </w:r>
+      <w:r>
+        <w:rPr>
+          <w:rFonts w:ascii="Arial" w:hAnsi="Arial" w:cs="Arial"/>
+          <w:sz w:val="20"/>
+          <w:szCs w:val="20"/>
+        </w:rPr>
+        <w:t xml:space="preserve"> and secure a home</w:t>
+      </w:r>
+    </w:p>
+    <w:p>
+      <w:pPr>
+        <w:pStyle w:val="ListParagraph"/>
+        <w:numPr>
+          <w:ilvl w:val="0"/>
+          <w:numId w:val="36"/>
+        </w:numPr>
+        <w:spacing w:after="0" w:line="240" w:lineRule="auto"/>
+        <w:ind w:left="900" w:hanging="180"/>
+        <w:rPr>
+          <w:rFonts w:ascii="Arial" w:hAnsi="Arial" w:cs="Arial"/>
+          <w:sz w:val="20"/>
+          <w:szCs w:val="20"/>
+        </w:rPr>
+      </w:pPr>
+      <w:r>
+        <w:rPr>
+          <w:rFonts w:ascii="Arial" w:hAnsi="Arial" w:cs="Arial"/>
+          <w:sz w:val="20"/>
+          <w:szCs w:val="20"/>
+        </w:rPr>
+        <w:t>All applications and server code developed from the ground up using Python, C++, Java, PHP, and SQL</w:t>
+      </w:r>
+    </w:p>
+    <w:p>
+      <w:pPr>
+        <w:pStyle w:val="ListParagraph"/>
+        <w:numPr>
+          <w:ilvl w:val="0"/>
+          <w:numId w:val="36"/>
+        </w:numPr>
+        <w:spacing w:after="0" w:line="240" w:lineRule="auto"/>
+        <w:ind w:left="900" w:hanging="180"/>
+        <w:rPr>
+          <w:rFonts w:ascii="Arial" w:hAnsi="Arial" w:cs="Arial"/>
+          <w:sz w:val="20"/>
+          <w:szCs w:val="20"/>
+        </w:rPr>
+      </w:pPr>
+      <w:r>
+        <w:rPr>
+          <w:rFonts w:ascii="Arial" w:hAnsi="Arial" w:cs="Arial"/>
+          <w:sz w:val="20"/>
+          <w:szCs w:val="20"/>
+        </w:rPr>
+        <w:t xml:space="preserve">Embedded </w:t>
+      </w:r>
+      <w:r>
+        <w:rPr>
+          <w:rFonts w:ascii="Arial" w:hAnsi="Arial" w:cs="Arial"/>
+          <w:sz w:val="20"/>
+          <w:szCs w:val="20"/>
+        </w:rPr>
+        <w:t xml:space="preserve">IoT </w:t>
+      </w:r>
+      <w:r>
+        <w:rPr>
+          <w:rFonts w:ascii="Arial" w:hAnsi="Arial" w:cs="Arial"/>
+          <w:sz w:val="20"/>
+          <w:szCs w:val="20"/>
+        </w:rPr>
+        <w:t xml:space="preserve">sensors communicated </w:t>
+      </w:r>
+      <w:r>
+        <w:rPr>
+          <w:rFonts w:ascii="Arial" w:hAnsi="Arial" w:cs="Arial"/>
+          <w:sz w:val="20"/>
+          <w:szCs w:val="20"/>
+        </w:rPr>
+        <w:t xml:space="preserve">with </w:t>
+      </w:r>
+      <w:r>
+        <w:rPr>
+          <w:rFonts w:ascii="Arial" w:hAnsi="Arial" w:cs="Arial"/>
+          <w:sz w:val="20"/>
+          <w:szCs w:val="20"/>
+        </w:rPr>
+        <w:t>Raspberry Pi dashboard</w:t>
+      </w:r>
+      <w:r>
+        <w:rPr>
+          <w:rFonts w:ascii="Arial" w:hAnsi="Arial" w:cs="Arial"/>
+          <w:sz w:val="20"/>
+          <w:szCs w:val="20"/>
+        </w:rPr>
+        <w:t xml:space="preserve"> and</w:t>
+      </w:r>
+      <w:r>
+        <w:rPr>
+          <w:rFonts w:ascii="Arial" w:hAnsi="Arial" w:cs="Arial"/>
+          <w:sz w:val="20"/>
+          <w:szCs w:val="20"/>
+        </w:rPr>
+        <w:t xml:space="preserve"> </w:t>
+      </w:r>
+      <w:r>
+        <w:rPr>
+          <w:rFonts w:ascii="Arial" w:hAnsi="Arial" w:cs="Arial"/>
+          <w:sz w:val="20"/>
+          <w:szCs w:val="20"/>
+        </w:rPr>
+        <w:t>s</w:t>
+      </w:r>
+      <w:r>
+        <w:rPr>
+          <w:rFonts w:ascii="Arial" w:hAnsi="Arial" w:cs="Arial"/>
+          <w:sz w:val="20"/>
+          <w:szCs w:val="20"/>
+        </w:rPr>
+        <w:t xml:space="preserve">ynced up with </w:t>
+      </w:r>
+      <w:r>
+        <w:rPr>
+          <w:rFonts w:ascii="Arial" w:hAnsi="Arial" w:cs="Arial"/>
+          <w:sz w:val="20"/>
+          <w:szCs w:val="20"/>
+        </w:rPr>
+        <w:t xml:space="preserve">an API </w:t>
+      </w:r>
+      <w:r>
+        <w:rPr>
+          <w:rFonts w:ascii="Arial" w:hAnsi="Arial" w:cs="Arial"/>
+          <w:sz w:val="20"/>
+          <w:szCs w:val="20"/>
+        </w:rPr>
+        <w:t xml:space="preserve">Server </w:t>
+      </w:r>
+    </w:p>
+    <w:p>
+      <w:pPr>
+        <w:pStyle w:val="ListParagraph"/>
+        <w:numPr>
+          <w:ilvl w:val="0"/>
+          <w:numId w:val="36"/>
+        </w:numPr>
+        <w:spacing w:after="0" w:line="240" w:lineRule="auto"/>
+        <w:ind w:left="900" w:hanging="180"/>
+        <w:rPr>
+          <w:rFonts w:ascii="Arial" w:hAnsi="Arial" w:cs="Arial"/>
+          <w:sz w:val="20"/>
+          <w:szCs w:val="20"/>
+        </w:rPr>
+      </w:pPr>
+      <w:r>
+        <w:rPr>
+          <w:rFonts w:ascii="Arial" w:hAnsi="Arial" w:cs="Arial"/>
+          <w:sz w:val="20"/>
+          <w:szCs w:val="20"/>
+        </w:rPr>
+        <w:t>Android</w:t>
+      </w:r>
+      <w:r>
+        <w:rPr>
+          <w:rFonts w:ascii="Arial" w:hAnsi="Arial" w:cs="Arial"/>
+          <w:sz w:val="20"/>
+          <w:szCs w:val="20"/>
+        </w:rPr>
+        <w:t xml:space="preserve"> </w:t>
+      </w:r>
+      <w:r>
+        <w:rPr>
+          <w:rFonts w:ascii="Arial" w:hAnsi="Arial" w:cs="Arial"/>
+          <w:sz w:val="20"/>
+          <w:szCs w:val="20"/>
+        </w:rPr>
+        <w:t>a</w:t>
+      </w:r>
+      <w:r>
+        <w:rPr>
+          <w:rFonts w:ascii="Arial" w:hAnsi="Arial" w:cs="Arial"/>
+          <w:sz w:val="20"/>
+          <w:szCs w:val="20"/>
+        </w:rPr>
+        <w:t xml:space="preserve">pp controlled </w:t>
+      </w:r>
+      <w:r>
+        <w:rPr>
+          <w:rFonts w:ascii="Arial" w:hAnsi="Arial" w:cs="Arial"/>
+          <w:sz w:val="20"/>
+          <w:szCs w:val="20"/>
+        </w:rPr>
+        <w:t xml:space="preserve">the activation of </w:t>
+      </w:r>
+      <w:r>
+        <w:rPr>
+          <w:rFonts w:ascii="Arial" w:hAnsi="Arial" w:cs="Arial"/>
+          <w:sz w:val="20"/>
+          <w:szCs w:val="20"/>
+        </w:rPr>
+        <w:t xml:space="preserve">sensors and </w:t>
+      </w:r>
+      <w:r>
+        <w:rPr>
+          <w:rFonts w:ascii="Arial" w:hAnsi="Arial" w:cs="Arial"/>
+          <w:sz w:val="20"/>
+          <w:szCs w:val="20"/>
+        </w:rPr>
+        <w:t xml:space="preserve">break-in </w:t>
+      </w:r>
+      <w:r>
+        <w:rPr>
+          <w:rFonts w:ascii="Arial" w:hAnsi="Arial" w:cs="Arial"/>
+          <w:sz w:val="20"/>
+          <w:szCs w:val="20"/>
+        </w:rPr>
+        <w:t>alarm</w:t>
       </w:r>
     </w:p>
     <w:p>
@@ -3293,7 +3807,14 @@
           <w:rFonts w:ascii="Arial" w:hAnsi="Arial" w:cs="Arial"/>
           <w:i/>
         </w:rPr>
-        <w:t>– Present</w:t>
+        <w:t xml:space="preserve">– </w:t>
+      </w:r>
+      <w:r>
+        <w:rPr>
+          <w:rFonts w:ascii="Arial" w:hAnsi="Arial" w:cs="Arial"/>
+          <w:i/>
+        </w:rPr>
+        <w:t>2021</w:t>
       </w:r>
     </w:p>
     <w:p>
@@ -3352,7 +3873,16 @@
           <w:sz w:val="20"/>
           <w:szCs w:val="20"/>
         </w:rPr>
-        <w:t>Dec. 2019 – Present</w:t>
+        <w:t xml:space="preserve">Dec. 2019 – </w:t>
+      </w:r>
+      <w:r>
+        <w:rPr>
+          <w:rFonts w:ascii="Arial" w:hAnsi="Arial" w:cs="Arial"/>
+          <w:i/>
+          <w:sz w:val="20"/>
+          <w:szCs w:val="20"/>
+        </w:rPr>
+        <w:t>Apr. 2021</w:t>
       </w:r>
     </w:p>
     <w:p>
@@ -3519,8 +4049,66 @@
         <w:t>Aug. 2019 – Present</w:t>
       </w:r>
     </w:p>
+    <w:p>
+      <w:pPr>
+        <w:tabs>
+          <w:tab w:val="right" w:pos="11520"/>
+        </w:tabs>
+        <w:spacing w:after="0" w:line="240" w:lineRule="auto"/>
+        <w:ind w:left="360"/>
+        <w:rPr>
+          <w:rFonts w:ascii="Arial" w:hAnsi="Arial" w:cs="Arial"/>
+          <w:i/>
+        </w:rPr>
+      </w:pPr>
+      <w:r>
+        <w:rPr>
+          <w:rFonts w:ascii="Arial" w:hAnsi="Arial" w:cs="Arial"/>
+        </w:rPr>
+        <w:t xml:space="preserve">IEEE </w:t>
+      </w:r>
+      <w:proofErr w:type="spellStart"/>
+      <w:r>
+        <w:rPr>
+          <w:rFonts w:ascii="Arial" w:hAnsi="Arial" w:cs="Arial"/>
+        </w:rPr>
+        <w:t>Eta</w:t>
+      </w:r>
+      <w:proofErr w:type="spellEnd"/>
+      <w:r>
+        <w:rPr>
+          <w:rFonts w:ascii="Arial" w:hAnsi="Arial" w:cs="Arial"/>
+        </w:rPr>
+        <w:t xml:space="preserve"> Kappa Nu (IEEE-HKN) Chapter Member</w:t>
+      </w:r>
+      <w:r>
+        <w:rPr>
+          <w:rFonts w:ascii="Arial" w:hAnsi="Arial" w:cs="Arial"/>
+        </w:rPr>
+        <w:tab/>
+      </w:r>
+      <w:r>
+        <w:rPr>
+          <w:rFonts w:ascii="Arial" w:hAnsi="Arial" w:cs="Arial"/>
+          <w:i/>
+        </w:rPr>
+        <w:t>Apr. 2022</w:t>
+      </w:r>
+    </w:p>
+    <w:p>
+      <w:pPr>
+        <w:tabs>
+          <w:tab w:val="right" w:pos="11520"/>
+        </w:tabs>
+        <w:spacing w:after="0" w:line="240" w:lineRule="auto"/>
+        <w:ind w:left="360"/>
+        <w:rPr>
+          <w:rFonts w:ascii="Arial" w:hAnsi="Arial" w:cs="Arial"/>
+          <w:i/>
+        </w:rPr>
+      </w:pPr>
+    </w:p>
     <w:sectPr>
-      <w:footerReference w:type="default" r:id="rId9"/>
       <w:type w:val="continuous"/>
       <w:pgSz w:w="12240" w:h="15840"/>
       <w:pgMar w:top="720" w:right="720" w:bottom="720" w:left="720" w:header="720" w:footer="720" w:gutter="0"/>
@@ -3556,26 +4144,6 @@
 </w:endnotes>
 </file>
 
-<file path=word/footer1.xml><?xml version="1.0" encoding="utf-8"?>
-<w:ftr xmlns:wpc="http://schemas.microsoft.com/office/word/2010/wordprocessingCanvas" xmlns:cx="http://schemas.microsoft.com/office/drawing/2014/chartex" xmlns:cx1="http://schemas.microsoft.com/office/drawing/2015/9/8/chartex" xmlns:cx2="http://schemas.microsoft.com/office/drawing/2015/10/21/chartex" xmlns:cx3="http://schemas.microsoft.com/office/drawing/2016/5/9/chartex" xmlns:cx4="http://schemas.microsoft.com/office/drawing/2016/5/10/chartex" xmlns:cx5="http://schemas.microsoft.com/office/drawing/2016/5/11/chartex" xmlns:cx6="http://schemas.microsoft.com/office/drawing/2016/5/12/chartex" xmlns:cx7="http://schemas.microsoft.com/office/drawing/2016/5/13/chartex" xmlns:cx8="http://schemas.microsoft.com/office/drawing/2016/5/14/chartex" xmlns:mc="http://schemas.openxmlformats.org/markup-compatibility/2006" xmlns:aink="http://schemas.microsoft.com/office/drawing/2016/ink" xmlns:am3d="http://schemas.microsoft.com/office/drawing/2017/model3d" xmlns:o="urn:schemas-microsoft-com:office:office" xmlns:r="http://schemas.openxmlformats.org/officeDocument/2006/relationships" xmlns:m="http://schemas.openxmlformats.org/officeDocument/2006/math" xmlns:v="urn:schemas-microsoft-com:vml" xmlns:wp14="http://schemas.microsoft.com/office/word/2010/wordprocessingDrawing" xmlns:wp="http://schemas.openxmlformats.org/drawingml/2006/wordprocessingDrawing" xmlns:w10="urn:schemas-microsoft-com:office:word" xmlns:w="http://schemas.openxmlformats.org/wordprocessingml/2006/main" xmlns:w14="http://schemas.microsoft.com/office/word/2010/wordml" xmlns:w15="http://schemas.microsoft.com/office/word/2012/wordml" xmlns:w16cex="http://schemas.microsoft.com/office/word/2018/wordml/cex" xmlns:w16cid="http://schemas.microsoft.com/office/word/2016/wordml/cid" xmlns:w16="http://schemas.microsoft.com/office/word/2018/wordml" xmlns:w16sdtdh="http://schemas.microsoft.com/office/word/2020/wordml/sdtdatahash" xmlns:w16se="http://schemas.microsoft.com/office/word/2015/wordml/symex" xmlns:wpg="http://schemas.microsoft.com/office/word/2010/wordprocessingGroup" xmlns:wpi="http://schemas.microsoft.com/office/word/2010/wordprocessingInk" xmlns:wne="http://schemas.microsoft.com/office/word/2006/wordml" xmlns:wps="http://schemas.microsoft.com/office/word/2010/wordprocessingShape" mc:Ignorable="w14 w15 w16se w16cid w16 w16cex w16sdtdh wp14">
-  <w:p>
-    <w:pPr>
-      <w:pStyle w:val="Footer"/>
-      <w:jc w:val="center"/>
-      <w:rPr>
-        <w:color w:val="A6A6A6" w:themeColor="background1" w:themeShade="A6"/>
-      </w:rPr>
-    </w:pPr>
-    <w:r>
-      <w:rPr>
-        <w:color w:val="A6A6A6" w:themeColor="background1" w:themeShade="A6"/>
-      </w:rPr>
-      <w:t>References and transcripts available upon request</w:t>
-    </w:r>
-  </w:p>
-</w:ftr>
-</file>
-
 <file path=word/footnotes.xml><?xml version="1.0" encoding="utf-8"?>
 <w:footnotes xmlns:wpc="http://schemas.microsoft.com/office/word/2010/wordprocessingCanvas" xmlns:cx="http://schemas.microsoft.com/office/drawing/2014/chartex" xmlns:cx1="http://schemas.microsoft.com/office/drawing/2015/9/8/chartex" xmlns:cx2="http://schemas.microsoft.com/office/drawing/2015/10/21/chartex" xmlns:cx3="http://schemas.microsoft.com/office/drawing/2016/5/9/chartex" xmlns:cx4="http://schemas.microsoft.com/office/drawing/2016/5/10/chartex" xmlns:cx5="http://schemas.microsoft.com/office/drawing/2016/5/11/chartex" xmlns:cx6="http://schemas.microsoft.com/office/drawing/2016/5/12/chartex" xmlns:cx7="http://schemas.microsoft.com/office/drawing/2016/5/13/chartex" xmlns:cx8="http://schemas.microsoft.com/office/drawing/2016/5/14/chartex" xmlns:mc="http://schemas.openxmlformats.org/markup-compatibility/2006" xmlns:aink="http://schemas.microsoft.com/office/drawing/2016/ink" xmlns:am3d="http://schemas.microsoft.com/office/drawing/2017/model3d" xmlns:o="urn:schemas-microsoft-com:office:office" xmlns:r="http://schemas.openxmlformats.org/officeDocument/2006/relationships" xmlns:m="http://schemas.openxmlformats.org/officeDocument/2006/math" xmlns:v="urn:schemas-microsoft-com:vml" xmlns:wp14="http://schemas.microsoft.com/office/word/2010/wordprocessingDrawing" xmlns:wp="http://schemas.openxmlformats.org/drawingml/2006/wordprocessingDrawing" xmlns:w10="urn:schemas-microsoft-com:office:word" xmlns:w="http://schemas.openxmlformats.org/wordprocessingml/2006/main" xmlns:w14="http://schemas.microsoft.com/office/word/2010/wordml" xmlns:w15="http://schemas.microsoft.com/office/word/2012/wordml" xmlns:w16cex="http://schemas.microsoft.com/office/word/2018/wordml/cex" xmlns:w16cid="http://schemas.microsoft.com/office/word/2016/wordml/cid" xmlns:w16="http://schemas.microsoft.com/office/word/2018/wordml" xmlns:w16sdtdh="http://schemas.microsoft.com/office/word/2020/wordml/sdtdatahash" xmlns:w16se="http://schemas.microsoft.com/office/word/2015/wordml/symex" xmlns:wpg="http://schemas.microsoft.com/office/word/2010/wordprocessingGroup" xmlns:wpi="http://schemas.microsoft.com/office/word/2010/wordprocessingInk" xmlns:wne="http://schemas.microsoft.com/office/word/2006/wordml" xmlns:wps="http://schemas.microsoft.com/office/word/2010/wordprocessingShape" mc:Ignorable="w14 w15 w16se w16cid w16 w16cex w16sdtdh wp14">
   <w:footnote w:type="separator" w:id="-1">
@@ -5075,6 +5643,232 @@
     </w:lvl>
   </w:abstractNum>
   <w:abstractNum w:abstractNumId="13" w15:restartNumberingAfterBreak="0">
+    <w:nsid w:val="38490963"/>
+    <w:multiLevelType w:val="hybridMultilevel"/>
+    <w:tmpl w:val="9DC88516"/>
+    <w:lvl w:ilvl="0" w:tplc="04090001">
+      <w:start w:val="1"/>
+      <w:numFmt w:val="bullet"/>
+      <w:lvlText w:val=""/>
+      <w:lvlJc w:val="left"/>
+      <w:pPr>
+        <w:ind w:left="1080" w:hanging="360"/>
+      </w:pPr>
+      <w:rPr>
+        <w:rFonts w:ascii="Symbol" w:hAnsi="Symbol" w:hint="default"/>
+      </w:rPr>
+    </w:lvl>
+    <w:lvl w:ilvl="1" w:tplc="04090003" w:tentative="1">
+      <w:start w:val="1"/>
+      <w:numFmt w:val="bullet"/>
+      <w:lvlText w:val="o"/>
+      <w:lvlJc w:val="left"/>
+      <w:pPr>
+        <w:ind w:left="1800" w:hanging="360"/>
+      </w:pPr>
+      <w:rPr>
+        <w:rFonts w:ascii="Courier New" w:hAnsi="Courier New" w:cs="Courier New" w:hint="default"/>
+      </w:rPr>
+    </w:lvl>
+    <w:lvl w:ilvl="2" w:tplc="04090005" w:tentative="1">
+      <w:start w:val="1"/>
+      <w:numFmt w:val="bullet"/>
+      <w:lvlText w:val=""/>
+      <w:lvlJc w:val="left"/>
+      <w:pPr>
+        <w:ind w:left="2520" w:hanging="360"/>
+      </w:pPr>
+      <w:rPr>
+        <w:rFonts w:ascii="Wingdings" w:hAnsi="Wingdings" w:hint="default"/>
+      </w:rPr>
+    </w:lvl>
+    <w:lvl w:ilvl="3" w:tplc="04090001" w:tentative="1">
+      <w:start w:val="1"/>
+      <w:numFmt w:val="bullet"/>
+      <w:lvlText w:val=""/>
+      <w:lvlJc w:val="left"/>
+      <w:pPr>
+        <w:ind w:left="3240" w:hanging="360"/>
+      </w:pPr>
+      <w:rPr>
+        <w:rFonts w:ascii="Symbol" w:hAnsi="Symbol" w:hint="default"/>
+      </w:rPr>
+    </w:lvl>
+    <w:lvl w:ilvl="4" w:tplc="04090003" w:tentative="1">
+      <w:start w:val="1"/>
+      <w:numFmt w:val="bullet"/>
+      <w:lvlText w:val="o"/>
+      <w:lvlJc w:val="left"/>
+      <w:pPr>
+        <w:ind w:left="3960" w:hanging="360"/>
+      </w:pPr>
+      <w:rPr>
+        <w:rFonts w:ascii="Courier New" w:hAnsi="Courier New" w:cs="Courier New" w:hint="default"/>
+      </w:rPr>
+    </w:lvl>
+    <w:lvl w:ilvl="5" w:tplc="04090005" w:tentative="1">
+      <w:start w:val="1"/>
+      <w:numFmt w:val="bullet"/>
+      <w:lvlText w:val=""/>
+      <w:lvlJc w:val="left"/>
+      <w:pPr>
+        <w:ind w:left="4680" w:hanging="360"/>
+      </w:pPr>
+      <w:rPr>
+        <w:rFonts w:ascii="Wingdings" w:hAnsi="Wingdings" w:hint="default"/>
+      </w:rPr>
+    </w:lvl>
+    <w:lvl w:ilvl="6" w:tplc="04090001" w:tentative="1">
+      <w:start w:val="1"/>
+      <w:numFmt w:val="bullet"/>
+      <w:lvlText w:val=""/>
+      <w:lvlJc w:val="left"/>
+      <w:pPr>
+        <w:ind w:left="5400" w:hanging="360"/>
+      </w:pPr>
+      <w:rPr>
+        <w:rFonts w:ascii="Symbol" w:hAnsi="Symbol" w:hint="default"/>
+      </w:rPr>
+    </w:lvl>
+    <w:lvl w:ilvl="7" w:tplc="04090003" w:tentative="1">
+      <w:start w:val="1"/>
+      <w:numFmt w:val="bullet"/>
+      <w:lvlText w:val="o"/>
+      <w:lvlJc w:val="left"/>
+      <w:pPr>
+        <w:ind w:left="6120" w:hanging="360"/>
+      </w:pPr>
+      <w:rPr>
+        <w:rFonts w:ascii="Courier New" w:hAnsi="Courier New" w:cs="Courier New" w:hint="default"/>
+      </w:rPr>
+    </w:lvl>
+    <w:lvl w:ilvl="8" w:tplc="04090005" w:tentative="1">
+      <w:start w:val="1"/>
+      <w:numFmt w:val="bullet"/>
+      <w:lvlText w:val=""/>
+      <w:lvlJc w:val="left"/>
+      <w:pPr>
+        <w:ind w:left="6840" w:hanging="360"/>
+      </w:pPr>
+      <w:rPr>
+        <w:rFonts w:ascii="Wingdings" w:hAnsi="Wingdings" w:hint="default"/>
+      </w:rPr>
+    </w:lvl>
+  </w:abstractNum>
+  <w:abstractNum w:abstractNumId="14" w15:restartNumberingAfterBreak="0">
+    <w:nsid w:val="3E394BF4"/>
+    <w:multiLevelType w:val="hybridMultilevel"/>
+    <w:tmpl w:val="35BCB9CA"/>
+    <w:lvl w:ilvl="0" w:tplc="04090001">
+      <w:start w:val="1"/>
+      <w:numFmt w:val="bullet"/>
+      <w:lvlText w:val=""/>
+      <w:lvlJc w:val="left"/>
+      <w:pPr>
+        <w:ind w:left="720" w:hanging="360"/>
+      </w:pPr>
+      <w:rPr>
+        <w:rFonts w:ascii="Symbol" w:hAnsi="Symbol" w:hint="default"/>
+      </w:rPr>
+    </w:lvl>
+    <w:lvl w:ilvl="1" w:tplc="04090003" w:tentative="1">
+      <w:start w:val="1"/>
+      <w:numFmt w:val="bullet"/>
+      <w:lvlText w:val="o"/>
+      <w:lvlJc w:val="left"/>
+      <w:pPr>
+        <w:ind w:left="1440" w:hanging="360"/>
+      </w:pPr>
+      <w:rPr>
+        <w:rFonts w:ascii="Courier New" w:hAnsi="Courier New" w:cs="Courier New" w:hint="default"/>
+      </w:rPr>
+    </w:lvl>
+    <w:lvl w:ilvl="2" w:tplc="04090005" w:tentative="1">
+      <w:start w:val="1"/>
+      <w:numFmt w:val="bullet"/>
+      <w:lvlText w:val=""/>
+      <w:lvlJc w:val="left"/>
+      <w:pPr>
+        <w:ind w:left="2160" w:hanging="360"/>
+      </w:pPr>
+      <w:rPr>
+        <w:rFonts w:ascii="Wingdings" w:hAnsi="Wingdings" w:hint="default"/>
+      </w:rPr>
+    </w:lvl>
+    <w:lvl w:ilvl="3" w:tplc="04090001" w:tentative="1">
+      <w:start w:val="1"/>
+      <w:numFmt w:val="bullet"/>
+      <w:lvlText w:val=""/>
+      <w:lvlJc w:val="left"/>
+      <w:pPr>
+        <w:ind w:left="2880" w:hanging="360"/>
+      </w:pPr>
+      <w:rPr>
+        <w:rFonts w:ascii="Symbol" w:hAnsi="Symbol" w:hint="default"/>
+      </w:rPr>
+    </w:lvl>
+    <w:lvl w:ilvl="4" w:tplc="04090003" w:tentative="1">
+      <w:start w:val="1"/>
+      <w:numFmt w:val="bullet"/>
+      <w:lvlText w:val="o"/>
+      <w:lvlJc w:val="left"/>
+      <w:pPr>
+        <w:ind w:left="3600" w:hanging="360"/>
+      </w:pPr>
+      <w:rPr>
+        <w:rFonts w:ascii="Courier New" w:hAnsi="Courier New" w:cs="Courier New" w:hint="default"/>
+      </w:rPr>
+    </w:lvl>
+    <w:lvl w:ilvl="5" w:tplc="04090005" w:tentative="1">
+      <w:start w:val="1"/>
+      <w:numFmt w:val="bullet"/>
+      <w:lvlText w:val=""/>
+      <w:lvlJc w:val="left"/>
+      <w:pPr>
+        <w:ind w:left="4320" w:hanging="360"/>
+      </w:pPr>
+      <w:rPr>
+        <w:rFonts w:ascii="Wingdings" w:hAnsi="Wingdings" w:hint="default"/>
+      </w:rPr>
+    </w:lvl>
+    <w:lvl w:ilvl="6" w:tplc="04090001" w:tentative="1">
+      <w:start w:val="1"/>
+      <w:numFmt w:val="bullet"/>
+      <w:lvlText w:val=""/>
+      <w:lvlJc w:val="left"/>
+      <w:pPr>
+        <w:ind w:left="5040" w:hanging="360"/>
+      </w:pPr>
+      <w:rPr>
+        <w:rFonts w:ascii="Symbol" w:hAnsi="Symbol" w:hint="default"/>
+      </w:rPr>
+    </w:lvl>
+    <w:lvl w:ilvl="7" w:tplc="04090003" w:tentative="1">
+      <w:start w:val="1"/>
+      <w:numFmt w:val="bullet"/>
+      <w:lvlText w:val="o"/>
+      <w:lvlJc w:val="left"/>
+      <w:pPr>
+        <w:ind w:left="5760" w:hanging="360"/>
+      </w:pPr>
+      <w:rPr>
+        <w:rFonts w:ascii="Courier New" w:hAnsi="Courier New" w:cs="Courier New" w:hint="default"/>
+      </w:rPr>
+    </w:lvl>
+    <w:lvl w:ilvl="8" w:tplc="04090005" w:tentative="1">
+      <w:start w:val="1"/>
+      <w:numFmt w:val="bullet"/>
+      <w:lvlText w:val=""/>
+      <w:lvlJc w:val="left"/>
+      <w:pPr>
+        <w:ind w:left="6480" w:hanging="360"/>
+      </w:pPr>
+      <w:rPr>
+        <w:rFonts w:ascii="Wingdings" w:hAnsi="Wingdings" w:hint="default"/>
+      </w:rPr>
+    </w:lvl>
+  </w:abstractNum>
+  <w:abstractNum w:abstractNumId="15" w15:restartNumberingAfterBreak="0">
     <w:nsid w:val="3EB31E77"/>
     <w:multiLevelType w:val="hybridMultilevel"/>
     <w:tmpl w:val="DB2E0CB2"/>
@@ -5187,7 +5981,7 @@
       </w:rPr>
     </w:lvl>
   </w:abstractNum>
-  <w:abstractNum w:abstractNumId="14" w15:restartNumberingAfterBreak="0">
+  <w:abstractNum w:abstractNumId="16" w15:restartNumberingAfterBreak="0">
     <w:nsid w:val="445C3333"/>
     <w:multiLevelType w:val="hybridMultilevel"/>
     <w:tmpl w:val="DB026654"/>
@@ -5300,7 +6094,7 @@
       </w:rPr>
     </w:lvl>
   </w:abstractNum>
-  <w:abstractNum w:abstractNumId="15" w15:restartNumberingAfterBreak="0">
+  <w:abstractNum w:abstractNumId="17" w15:restartNumberingAfterBreak="0">
     <w:nsid w:val="44A93E94"/>
     <w:multiLevelType w:val="hybridMultilevel"/>
     <w:tmpl w:val="56709A0C"/>
@@ -5413,7 +6207,7 @@
       </w:rPr>
     </w:lvl>
   </w:abstractNum>
-  <w:abstractNum w:abstractNumId="16" w15:restartNumberingAfterBreak="0">
+  <w:abstractNum w:abstractNumId="18" w15:restartNumberingAfterBreak="0">
     <w:nsid w:val="4C8B2FA1"/>
     <w:multiLevelType w:val="hybridMultilevel"/>
     <w:tmpl w:val="FE00CBCA"/>
@@ -5526,7 +6320,7 @@
       </w:rPr>
     </w:lvl>
   </w:abstractNum>
-  <w:abstractNum w:abstractNumId="17" w15:restartNumberingAfterBreak="0">
+  <w:abstractNum w:abstractNumId="19" w15:restartNumberingAfterBreak="0">
     <w:nsid w:val="4FF36CE9"/>
     <w:multiLevelType w:val="hybridMultilevel"/>
     <w:tmpl w:val="EB4C644C"/>
@@ -5639,7 +6433,120 @@
       </w:rPr>
     </w:lvl>
   </w:abstractNum>
-  <w:abstractNum w:abstractNumId="18" w15:restartNumberingAfterBreak="0">
+  <w:abstractNum w:abstractNumId="20" w15:restartNumberingAfterBreak="0">
+    <w:nsid w:val="57F360ED"/>
+    <w:multiLevelType w:val="hybridMultilevel"/>
+    <w:tmpl w:val="6FC8C6D4"/>
+    <w:lvl w:ilvl="0" w:tplc="04090001">
+      <w:start w:val="1"/>
+      <w:numFmt w:val="bullet"/>
+      <w:lvlText w:val=""/>
+      <w:lvlJc w:val="left"/>
+      <w:pPr>
+        <w:ind w:left="1080" w:hanging="360"/>
+      </w:pPr>
+      <w:rPr>
+        <w:rFonts w:ascii="Symbol" w:hAnsi="Symbol" w:hint="default"/>
+      </w:rPr>
+    </w:lvl>
+    <w:lvl w:ilvl="1" w:tplc="04090003" w:tentative="1">
+      <w:start w:val="1"/>
+      <w:numFmt w:val="bullet"/>
+      <w:lvlText w:val="o"/>
+      <w:lvlJc w:val="left"/>
+      <w:pPr>
+        <w:ind w:left="1800" w:hanging="360"/>
+      </w:pPr>
+      <w:rPr>
+        <w:rFonts w:ascii="Courier New" w:hAnsi="Courier New" w:cs="Courier New" w:hint="default"/>
+      </w:rPr>
+    </w:lvl>
+    <w:lvl w:ilvl="2" w:tplc="04090005" w:tentative="1">
+      <w:start w:val="1"/>
+      <w:numFmt w:val="bullet"/>
+      <w:lvlText w:val=""/>
+      <w:lvlJc w:val="left"/>
+      <w:pPr>
+        <w:ind w:left="2520" w:hanging="360"/>
+      </w:pPr>
+      <w:rPr>
+        <w:rFonts w:ascii="Wingdings" w:hAnsi="Wingdings" w:hint="default"/>
+      </w:rPr>
+    </w:lvl>
+    <w:lvl w:ilvl="3" w:tplc="04090001" w:tentative="1">
+      <w:start w:val="1"/>
+      <w:numFmt w:val="bullet"/>
+      <w:lvlText w:val=""/>
+      <w:lvlJc w:val="left"/>
+      <w:pPr>
+        <w:ind w:left="3240" w:hanging="360"/>
+      </w:pPr>
+      <w:rPr>
+        <w:rFonts w:ascii="Symbol" w:hAnsi="Symbol" w:hint="default"/>
+      </w:rPr>
+    </w:lvl>
+    <w:lvl w:ilvl="4" w:tplc="04090003" w:tentative="1">
+      <w:start w:val="1"/>
+      <w:numFmt w:val="bullet"/>
+      <w:lvlText w:val="o"/>
+      <w:lvlJc w:val="left"/>
+      <w:pPr>
+        <w:ind w:left="3960" w:hanging="360"/>
+      </w:pPr>
+      <w:rPr>
+        <w:rFonts w:ascii="Courier New" w:hAnsi="Courier New" w:cs="Courier New" w:hint="default"/>
+      </w:rPr>
+    </w:lvl>
+    <w:lvl w:ilvl="5" w:tplc="04090005" w:tentative="1">
+      <w:start w:val="1"/>
+      <w:numFmt w:val="bullet"/>
+      <w:lvlText w:val=""/>
+      <w:lvlJc w:val="left"/>
+      <w:pPr>
+        <w:ind w:left="4680" w:hanging="360"/>
+      </w:pPr>
+      <w:rPr>
+        <w:rFonts w:ascii="Wingdings" w:hAnsi="Wingdings" w:hint="default"/>
+      </w:rPr>
+    </w:lvl>
+    <w:lvl w:ilvl="6" w:tplc="04090001" w:tentative="1">
+      <w:start w:val="1"/>
+      <w:numFmt w:val="bullet"/>
+      <w:lvlText w:val=""/>
+      <w:lvlJc w:val="left"/>
+      <w:pPr>
+        <w:ind w:left="5400" w:hanging="360"/>
+      </w:pPr>
+      <w:rPr>
+        <w:rFonts w:ascii="Symbol" w:hAnsi="Symbol" w:hint="default"/>
+      </w:rPr>
+    </w:lvl>
+    <w:lvl w:ilvl="7" w:tplc="04090003" w:tentative="1">
+      <w:start w:val="1"/>
+      <w:numFmt w:val="bullet"/>
+      <w:lvlText w:val="o"/>
+      <w:lvlJc w:val="left"/>
+      <w:pPr>
+        <w:ind w:left="6120" w:hanging="360"/>
+      </w:pPr>
+      <w:rPr>
+        <w:rFonts w:ascii="Courier New" w:hAnsi="Courier New" w:cs="Courier New" w:hint="default"/>
+      </w:rPr>
+    </w:lvl>
+    <w:lvl w:ilvl="8" w:tplc="04090005" w:tentative="1">
+      <w:start w:val="1"/>
+      <w:numFmt w:val="bullet"/>
+      <w:lvlText w:val=""/>
+      <w:lvlJc w:val="left"/>
+      <w:pPr>
+        <w:ind w:left="6840" w:hanging="360"/>
+      </w:pPr>
+      <w:rPr>
+        <w:rFonts w:ascii="Wingdings" w:hAnsi="Wingdings" w:hint="default"/>
+      </w:rPr>
+    </w:lvl>
+  </w:abstractNum>
+  <w:abstractNum w:abstractNumId="21" w15:restartNumberingAfterBreak="0">
     <w:nsid w:val="5B7556C8"/>
     <w:multiLevelType w:val="hybridMultilevel"/>
     <w:tmpl w:val="E3D0318C"/>
@@ -5752,7 +6659,7 @@
       </w:rPr>
     </w:lvl>
   </w:abstractNum>
-  <w:abstractNum w:abstractNumId="19" w15:restartNumberingAfterBreak="0">
+  <w:abstractNum w:abstractNumId="22" w15:restartNumberingAfterBreak="0">
     <w:nsid w:val="5DF6738E"/>
     <w:multiLevelType w:val="hybridMultilevel"/>
     <w:tmpl w:val="C9DEBCBE"/>
@@ -5865,7 +6772,7 @@
       </w:rPr>
     </w:lvl>
   </w:abstractNum>
-  <w:abstractNum w:abstractNumId="20" w15:restartNumberingAfterBreak="0">
+  <w:abstractNum w:abstractNumId="23" w15:restartNumberingAfterBreak="0">
     <w:nsid w:val="61FC48C3"/>
     <w:multiLevelType w:val="hybridMultilevel"/>
     <w:tmpl w:val="B3AAFBB2"/>
@@ -5954,7 +6861,7 @@
       </w:pPr>
     </w:lvl>
   </w:abstractNum>
-  <w:abstractNum w:abstractNumId="21" w15:restartNumberingAfterBreak="0">
+  <w:abstractNum w:abstractNumId="24" w15:restartNumberingAfterBreak="0">
     <w:nsid w:val="647F3960"/>
     <w:multiLevelType w:val="hybridMultilevel"/>
     <w:tmpl w:val="A614DBD8"/>
@@ -6067,7 +6974,7 @@
       </w:rPr>
     </w:lvl>
   </w:abstractNum>
-  <w:abstractNum w:abstractNumId="22" w15:restartNumberingAfterBreak="0">
+  <w:abstractNum w:abstractNumId="25" w15:restartNumberingAfterBreak="0">
     <w:nsid w:val="6713099D"/>
     <w:multiLevelType w:val="hybridMultilevel"/>
     <w:tmpl w:val="AE56CE8A"/>
@@ -6180,7 +7087,7 @@
       </w:rPr>
     </w:lvl>
   </w:abstractNum>
-  <w:abstractNum w:abstractNumId="23" w15:restartNumberingAfterBreak="0">
+  <w:abstractNum w:abstractNumId="26" w15:restartNumberingAfterBreak="0">
     <w:nsid w:val="67BF6047"/>
     <w:multiLevelType w:val="hybridMultilevel"/>
     <w:tmpl w:val="9EEEB0A4"/>
@@ -6293,7 +7200,7 @@
       </w:rPr>
     </w:lvl>
   </w:abstractNum>
-  <w:abstractNum w:abstractNumId="24" w15:restartNumberingAfterBreak="0">
+  <w:abstractNum w:abstractNumId="27" w15:restartNumberingAfterBreak="0">
     <w:nsid w:val="6B850D31"/>
     <w:multiLevelType w:val="hybridMultilevel"/>
     <w:tmpl w:val="93F46B1A"/>
@@ -6406,7 +7313,7 @@
       </w:rPr>
     </w:lvl>
   </w:abstractNum>
-  <w:abstractNum w:abstractNumId="25" w15:restartNumberingAfterBreak="0">
+  <w:abstractNum w:abstractNumId="28" w15:restartNumberingAfterBreak="0">
     <w:nsid w:val="6CC76D15"/>
     <w:multiLevelType w:val="hybridMultilevel"/>
     <w:tmpl w:val="2336506E"/>
@@ -6519,7 +7426,7 @@
       </w:rPr>
     </w:lvl>
   </w:abstractNum>
-  <w:abstractNum w:abstractNumId="26" w15:restartNumberingAfterBreak="0">
+  <w:abstractNum w:abstractNumId="29" w15:restartNumberingAfterBreak="0">
     <w:nsid w:val="700B2538"/>
     <w:multiLevelType w:val="hybridMultilevel"/>
     <w:tmpl w:val="0A7A360C"/>
@@ -6632,7 +7539,7 @@
       </w:rPr>
     </w:lvl>
   </w:abstractNum>
-  <w:abstractNum w:abstractNumId="27" w15:restartNumberingAfterBreak="0">
+  <w:abstractNum w:abstractNumId="30" w15:restartNumberingAfterBreak="0">
     <w:nsid w:val="727A75C4"/>
     <w:multiLevelType w:val="hybridMultilevel"/>
     <w:tmpl w:val="6E6E001E"/>
@@ -6745,7 +7652,7 @@
       </w:rPr>
     </w:lvl>
   </w:abstractNum>
-  <w:abstractNum w:abstractNumId="28" w15:restartNumberingAfterBreak="0">
+  <w:abstractNum w:abstractNumId="31" w15:restartNumberingAfterBreak="0">
     <w:nsid w:val="72D36C32"/>
     <w:multiLevelType w:val="hybridMultilevel"/>
     <w:tmpl w:val="0BA65AD6"/>
@@ -6858,7 +7765,7 @@
       </w:rPr>
     </w:lvl>
   </w:abstractNum>
-  <w:abstractNum w:abstractNumId="29" w15:restartNumberingAfterBreak="0">
+  <w:abstractNum w:abstractNumId="32" w15:restartNumberingAfterBreak="0">
     <w:nsid w:val="75E17966"/>
     <w:multiLevelType w:val="hybridMultilevel"/>
     <w:tmpl w:val="84308724"/>
@@ -6971,7 +7878,7 @@
       </w:rPr>
     </w:lvl>
   </w:abstractNum>
-  <w:abstractNum w:abstractNumId="30" w15:restartNumberingAfterBreak="0">
+  <w:abstractNum w:abstractNumId="33" w15:restartNumberingAfterBreak="0">
     <w:nsid w:val="76F61FE4"/>
     <w:multiLevelType w:val="hybridMultilevel"/>
     <w:tmpl w:val="11043FCC"/>
@@ -7084,7 +7991,7 @@
       </w:rPr>
     </w:lvl>
   </w:abstractNum>
-  <w:abstractNum w:abstractNumId="31" w15:restartNumberingAfterBreak="0">
+  <w:abstractNum w:abstractNumId="34" w15:restartNumberingAfterBreak="0">
     <w:nsid w:val="79E105E8"/>
     <w:multiLevelType w:val="hybridMultilevel"/>
     <w:tmpl w:val="5ACCC096"/>
@@ -7197,7 +8104,7 @@
       </w:rPr>
     </w:lvl>
   </w:abstractNum>
-  <w:abstractNum w:abstractNumId="32" w15:restartNumberingAfterBreak="0">
+  <w:abstractNum w:abstractNumId="35" w15:restartNumberingAfterBreak="0">
     <w:nsid w:val="7A6C6488"/>
     <w:multiLevelType w:val="hybridMultilevel"/>
     <w:tmpl w:val="5B821ED4"/>
@@ -7307,7 +8214,7 @@
       </w:rPr>
     </w:lvl>
   </w:abstractNum>
-  <w:abstractNum w:abstractNumId="33" w15:restartNumberingAfterBreak="0">
+  <w:abstractNum w:abstractNumId="36" w15:restartNumberingAfterBreak="0">
     <w:nsid w:val="7CD54F93"/>
     <w:multiLevelType w:val="hybridMultilevel"/>
     <w:tmpl w:val="CDA0F370"/>
@@ -7397,37 +8304,37 @@
     </w:lvl>
   </w:abstractNum>
   <w:num w:numId="1">
-    <w:abstractNumId w:val="29"/>
+    <w:abstractNumId w:val="32"/>
   </w:num>
   <w:num w:numId="2">
-    <w:abstractNumId w:val="20"/>
+    <w:abstractNumId w:val="23"/>
   </w:num>
   <w:num w:numId="3">
-    <w:abstractNumId w:val="33"/>
+    <w:abstractNumId w:val="36"/>
   </w:num>
   <w:num w:numId="4">
     <w:abstractNumId w:val="10"/>
   </w:num>
   <w:num w:numId="5">
-    <w:abstractNumId w:val="16"/>
+    <w:abstractNumId w:val="18"/>
   </w:num>
   <w:num w:numId="6">
-    <w:abstractNumId w:val="25"/>
+    <w:abstractNumId w:val="28"/>
   </w:num>
   <w:num w:numId="7">
-    <w:abstractNumId w:val="22"/>
+    <w:abstractNumId w:val="25"/>
   </w:num>
   <w:num w:numId="8">
     <w:abstractNumId w:val="4"/>
   </w:num>
   <w:num w:numId="9">
-    <w:abstractNumId w:val="15"/>
+    <w:abstractNumId w:val="17"/>
   </w:num>
   <w:num w:numId="10">
-    <w:abstractNumId w:val="31"/>
+    <w:abstractNumId w:val="34"/>
   </w:num>
   <w:num w:numId="11">
-    <w:abstractNumId w:val="30"/>
+    <w:abstractNumId w:val="33"/>
   </w:num>
   <w:num w:numId="12">
     <w:abstractNumId w:val="7"/>
@@ -7442,19 +8349,19 @@
     <w:abstractNumId w:val="1"/>
   </w:num>
   <w:num w:numId="16">
-    <w:abstractNumId w:val="24"/>
+    <w:abstractNumId w:val="27"/>
   </w:num>
   <w:num w:numId="17">
-    <w:abstractNumId w:val="17"/>
+    <w:abstractNumId w:val="19"/>
   </w:num>
   <w:num w:numId="18">
-    <w:abstractNumId w:val="23"/>
+    <w:abstractNumId w:val="26"/>
   </w:num>
   <w:num w:numId="19">
-    <w:abstractNumId w:val="27"/>
+    <w:abstractNumId w:val="30"/>
   </w:num>
   <w:num w:numId="20">
-    <w:abstractNumId w:val="26"/>
+    <w:abstractNumId w:val="29"/>
   </w:num>
   <w:num w:numId="21">
     <w:abstractNumId w:val="12"/>
@@ -7463,13 +8370,13 @@
     <w:abstractNumId w:val="2"/>
   </w:num>
   <w:num w:numId="23">
-    <w:abstractNumId w:val="19"/>
+    <w:abstractNumId w:val="22"/>
   </w:num>
   <w:num w:numId="24">
-    <w:abstractNumId w:val="13"/>
+    <w:abstractNumId w:val="15"/>
   </w:num>
   <w:num w:numId="25">
-    <w:abstractNumId w:val="21"/>
+    <w:abstractNumId w:val="24"/>
   </w:num>
   <w:num w:numId="26">
     <w:abstractNumId w:val="8"/>
@@ -7481,22 +8388,31 @@
     <w:abstractNumId w:val="9"/>
   </w:num>
   <w:num w:numId="29">
-    <w:abstractNumId w:val="28"/>
+    <w:abstractNumId w:val="31"/>
   </w:num>
   <w:num w:numId="30">
     <w:abstractNumId w:val="11"/>
   </w:num>
   <w:num w:numId="31">
-    <w:abstractNumId w:val="18"/>
+    <w:abstractNumId w:val="21"/>
   </w:num>
   <w:num w:numId="32">
     <w:abstractNumId w:val="6"/>
   </w:num>
   <w:num w:numId="33">
+    <w:abstractNumId w:val="16"/>
+  </w:num>
+  <w:num w:numId="34">
+    <w:abstractNumId w:val="35"/>
+  </w:num>
+  <w:num w:numId="35">
+    <w:abstractNumId w:val="20"/>
+  </w:num>
+  <w:num w:numId="36">
     <w:abstractNumId w:val="14"/>
   </w:num>
-  <w:num w:numId="34">
-    <w:abstractNumId w:val="32"/>
+  <w:num w:numId="37">
+    <w:abstractNumId w:val="13"/>
   </w:num>
 </w:numbering>
 </file>
@@ -7624,6 +8540,7 @@
     <w:lsdException w:name="HTML Sample" w:semiHidden="1" w:unhideWhenUsed="1"/>
     <w:lsdException w:name="HTML Typewriter" w:semiHidden="1" w:unhideWhenUsed="1"/>
     <w:lsdException w:name="HTML Variable" w:semiHidden="1" w:unhideWhenUsed="1"/>
+    <w:lsdException w:name="Normal Table" w:semiHidden="1" w:unhideWhenUsed="1"/>
     <w:lsdException w:name="annotation subject" w:semiHidden="1" w:unhideWhenUsed="1"/>
     <w:lsdException w:name="No List" w:semiHidden="1" w:unhideWhenUsed="1"/>
     <w:lsdException w:name="Outline List 1" w:semiHidden="1" w:unhideWhenUsed="1"/>
@@ -7670,8 +8587,10 @@
     <w:lsdException w:name="Table Subtle 2" w:semiHidden="1" w:unhideWhenUsed="1"/>
     <w:lsdException w:name="Table Web 1" w:semiHidden="1" w:unhideWhenUsed="1"/>
     <w:lsdException w:name="Table Web 2" w:semiHidden="1" w:unhideWhenUsed="1"/>
+    <w:lsdException w:name="Table Web 3" w:semiHidden="1" w:unhideWhenUsed="1"/>
     <w:lsdException w:name="Balloon Text" w:semiHidden="1" w:unhideWhenUsed="1"/>
     <w:lsdException w:name="Table Grid" w:uiPriority="39"/>
+    <w:lsdException w:name="Table Theme" w:semiHidden="1" w:unhideWhenUsed="1"/>
     <w:lsdException w:name="Placeholder Text" w:semiHidden="1"/>
     <w:lsdException w:name="No Spacing" w:uiPriority="1" w:qFormat="1"/>
     <w:lsdException w:name="Light Shading" w:uiPriority="60"/>
@@ -7900,7 +8819,6 @@
   <w:style w:type="character" w:default="1" w:styleId="DefaultParagraphFont">
     <w:name w:val="Default Paragraph Font"/>
     <w:uiPriority w:val="1"/>
-    <w:semiHidden/>
     <w:unhideWhenUsed/>
   </w:style>
   <w:style w:type="table" w:default="1" w:styleId="TableNormal">

</xml_diff>